<commit_message>
Product Tester Job Description
</commit_message>
<xml_diff>
--- a/FILES and Info/Assessment 3.docx
+++ b/FILES and Info/Assessment 3.docx
@@ -270,7 +270,7 @@
                   </wp:anchor>
                 </w:drawing>
               </mc:Choice>
-              <mc:Fallback xmlns:w16cex="http://schemas.microsoft.com/office/word/2018/wordml/cex" xmlns:w16="http://schemas.microsoft.com/office/word/2018/wordml" xmlns:a="http://schemas.openxmlformats.org/drawingml/2006/main" xmlns:arto="http://schemas.microsoft.com/office/word/2006/arto">
+              <mc:Fallback xmlns:arto="http://schemas.microsoft.com/office/word/2006/arto" xmlns:a="http://schemas.openxmlformats.org/drawingml/2006/main" xmlns:w16="http://schemas.microsoft.com/office/word/2018/wordml" xmlns:w16cex="http://schemas.microsoft.com/office/word/2018/wordml/cex">
                 <w:pict w14:anchorId="14624FF9">
                   <v:group id="Group 149" style="position:absolute;margin-left:0;margin-top:0;width:8in;height:95.7pt;z-index:251662336;mso-width-percent:941;mso-height-percent:121;mso-top-percent:23;mso-position-horizontal:center;mso-position-horizontal-relative:page;mso-position-vertical-relative:page;mso-width-percent:941;mso-height-percent:121;mso-top-percent:23" coordsize="73152,12161" coordorigin="" o:spid="_x0000_s1026" w14:anchorId="00B09EBB" o:gfxdata="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">
                     <v:shape id="Rectangle 51" style="position:absolute;width:73152;height:11303;visibility:visible;mso-wrap-style:square;v-text-anchor:middle" coordsize="7312660,1129665" o:spid="_x0000_s1027" fillcolor="#92278f [3204]" stroked="f" strokeweight="1pt" path="m,l7312660,r,1129665l3619500,733425,,1091565,,xe" o:gfxdata="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">
@@ -6928,15 +6928,9 @@
     <w:p>
       <w:pPr>
         <w:pStyle w:val="Heading1"/>
-        <w:rPr>
-          <w:highlight w:val="green"/>
-        </w:rPr>
       </w:pPr>
       <w:bookmarkStart w:id="29" w:name="_Toc32651737"/>
       <w:r>
-        <w:rPr>
-          <w:highlight w:val="green"/>
-        </w:rPr>
         <w:t>Skills and Jobs</w:t>
       </w:r>
       <w:bookmarkEnd w:id="29"/>
@@ -6968,6 +6962,8 @@
         <w:tab/>
         <w:t>Public Relations Manager</w:t>
       </w:r>
+      <w:bookmarkStart w:id="31" w:name="_GoBack"/>
+      <w:bookmarkEnd w:id="31"/>
     </w:p>
     <w:p>
       <w:r>
@@ -7262,6 +7258,9 @@
       </w:r>
     </w:p>
     <w:p>
+      <w:pPr>
+        <w:pStyle w:val="Heading6"/>
+      </w:pPr>
       <w:r>
         <w:t>Level of Education</w:t>
       </w:r>
@@ -7278,7 +7277,6 @@
         <w:t>University degree in public relations or similar equivalent qualification</w:t>
       </w:r>
     </w:p>
-    <w:p/>
     <w:p>
       <w:pPr>
         <w:pStyle w:val="Heading6"/>
@@ -7442,13 +7440,16 @@
     <w:p>
       <w:pPr>
         <w:rPr>
-          <w:highlight w:val="green"/>
+          <w:rFonts w:asciiTheme="majorHAnsi" w:eastAsiaTheme="majorEastAsia" w:hAnsiTheme="majorHAnsi" w:cstheme="majorBidi"/>
+          <w:b/>
+          <w:bCs/>
+          <w:i/>
+          <w:iCs/>
+          <w:color w:val="92278F" w:themeColor="accent1"/>
         </w:rPr>
       </w:pPr>
       <w:r>
-        <w:pict w14:anchorId="7663E973">
-          <v:rect id="_x0000_i1025" style="width:451.3pt;height:1.5pt" o:hralign="center" o:hrstd="t" o:hrnoshade="t" o:hr="t" fillcolor="#a0a0a0" stroked="f"/>
-        </w:pict>
+        <w:br w:type="page"/>
       </w:r>
     </w:p>
     <w:p>
@@ -7556,10 +7557,7 @@
         <w:t>Development and Documentation Officer</w:t>
       </w:r>
       <w:r>
-        <w:t xml:space="preserve"> </w:t>
-      </w:r>
-      <w:r>
-        <w:t>will be responsible for facilitating the company’s goals. This will be achieved by</w:t>
+        <w:t xml:space="preserve"> will be responsible for facilitating the company’s goals. This will be achieved by</w:t>
       </w:r>
       <w:r>
         <w:t>:</w:t>
@@ -7831,10 +7829,18 @@
       </w:r>
     </w:p>
     <w:p>
-      <w:r>
-        <w:pict w14:anchorId="54691497">
-          <v:rect id="_x0000_i1028" style="width:451.3pt;height:1.5pt" o:hralign="center" o:hrstd="t" o:hrnoshade="t" o:hr="t" fillcolor="#a0a0a0" stroked="f"/>
-        </w:pict>
+      <w:pPr>
+        <w:rPr>
+          <w:rFonts w:asciiTheme="majorHAnsi" w:eastAsiaTheme="majorEastAsia" w:hAnsiTheme="majorHAnsi" w:cstheme="majorBidi"/>
+          <w:b/>
+          <w:bCs/>
+          <w:i/>
+          <w:iCs/>
+          <w:color w:val="92278F" w:themeColor="accent1"/>
+        </w:rPr>
+      </w:pPr>
+      <w:r>
+        <w:br w:type="page"/>
       </w:r>
     </w:p>
     <w:p>
@@ -8115,6 +8121,14 @@
     </w:p>
     <w:p>
       <w:pPr>
+        <w:pStyle w:val="Heading6"/>
+      </w:pPr>
+      <w:r>
+        <w:t xml:space="preserve">Experience: </w:t>
+      </w:r>
+    </w:p>
+    <w:p>
+      <w:pPr>
         <w:pStyle w:val="ListParagraph"/>
         <w:numPr>
           <w:ilvl w:val="0"/>
@@ -8122,7 +8136,7 @@
         </w:numPr>
       </w:pPr>
       <w:r>
-        <w:t xml:space="preserve">Experience: </w:t>
+        <w:t>Experience in the automotive industry will be an advantage</w:t>
       </w:r>
     </w:p>
     <w:p>
@@ -8134,7 +8148,7 @@
         </w:numPr>
       </w:pPr>
       <w:r>
-        <w:t>Experience in the automotive industry will be an advantage</w:t>
+        <w:t>Any previous usage of OBD2 Scanner</w:t>
       </w:r>
     </w:p>
     <w:p>
@@ -8146,18 +8160,6 @@
         </w:numPr>
       </w:pPr>
       <w:r>
-        <w:t>Any previous usage of OBD2 Scanner</w:t>
-      </w:r>
-    </w:p>
-    <w:p>
-      <w:pPr>
-        <w:pStyle w:val="ListParagraph"/>
-        <w:numPr>
-          <w:ilvl w:val="0"/>
-          <w:numId w:val="19"/>
-        </w:numPr>
-      </w:pPr>
-      <w:r>
         <w:t>Job placement or relevant internship in a similar or lesser position</w:t>
       </w:r>
     </w:p>
@@ -8243,11 +8245,623 @@
     </w:p>
     <w:p>
       <w:r>
-        <w:pict w14:anchorId="397CFEC7">
-          <v:rect id="_x0000_i1033" style="width:451.3pt;height:1.5pt" o:hralign="center" o:hrstd="t" o:hrnoshade="t" o:hr="t" fillcolor="#a0a0a0" stroked="f"/>
-        </w:pict>
-      </w:r>
-    </w:p>
+        <w:br w:type="page"/>
+      </w:r>
+    </w:p>
+    <w:p>
+      <w:pPr>
+        <w:pStyle w:val="Heading4"/>
+      </w:pPr>
+      <w:r>
+        <w:t>JOB DESCRIPTION</w:t>
+      </w:r>
+      <w:r>
+        <w:t xml:space="preserve"> </w:t>
+      </w:r>
+      <w:r>
+        <w:t>4</w:t>
+      </w:r>
+    </w:p>
+    <w:p>
+      <w:r>
+        <w:rPr>
+          <w:rStyle w:val="Heading5Char"/>
+        </w:rPr>
+        <w:t>TITLE</w:t>
+      </w:r>
+      <w:r>
+        <w:t>:</w:t>
+      </w:r>
+      <w:r>
+        <w:tab/>
+      </w:r>
+      <w:r>
+        <w:t>Product Tester</w:t>
+      </w:r>
+    </w:p>
+    <w:p>
+      <w:r>
+        <w:rPr>
+          <w:rStyle w:val="Heading5Char"/>
+        </w:rPr>
+        <w:t>TEAM:</w:t>
+      </w:r>
+      <w:r>
+        <w:tab/>
+      </w:r>
+      <w:r>
+        <w:t>Development</w:t>
+      </w:r>
+    </w:p>
+    <w:p>
+      <w:r>
+        <w:rPr>
+          <w:rStyle w:val="Heading5Char"/>
+        </w:rPr>
+        <w:t>REPORTS TO</w:t>
+      </w:r>
+      <w:r>
+        <w:t>:</w:t>
+      </w:r>
+      <w:r>
+        <w:tab/>
+      </w:r>
+      <w:r>
+        <w:t>Lead Developer</w:t>
+      </w:r>
+    </w:p>
+    <w:p>
+      <w:pPr>
+        <w:pStyle w:val="Heading5"/>
+      </w:pPr>
+      <w:r>
+        <w:t>OVERVIEW:</w:t>
+      </w:r>
+    </w:p>
+    <w:p>
+      <w:r>
+        <w:t>At ColourTech, we are looking at making the roads of Australia a safer place for both motorists and pedestrians with our new speed limiting technology. With the lives of loved ones and friends of all Australians at the forefront of our minds, we aim to deliver a well optimised, public supported and government trusted product to be adopted by Australia and aims for the global market.</w:t>
+      </w:r>
+    </w:p>
+    <w:p>
+      <w:pPr>
+        <w:pStyle w:val="Heading5"/>
+      </w:pPr>
+      <w:r>
+        <w:t>OBJECTIVE:</w:t>
+      </w:r>
+    </w:p>
+    <w:p>
+      <w:r>
+        <w:t xml:space="preserve">The purpose of this position is </w:t>
+      </w:r>
+      <w:r>
+        <w:t xml:space="preserve">to </w:t>
+      </w:r>
+      <w:r>
+        <w:t xml:space="preserve">ensure the integrity of the </w:t>
+      </w:r>
+      <w:r>
+        <w:t>Computerised</w:t>
+      </w:r>
+      <w:r>
+        <w:t xml:space="preserve"> </w:t>
+      </w:r>
+      <w:r>
+        <w:t>Accelerator</w:t>
+      </w:r>
+      <w:r>
+        <w:t xml:space="preserve"> Safety Device</w:t>
+      </w:r>
+      <w:r>
+        <w:t xml:space="preserve"> before it is </w:t>
+      </w:r>
+      <w:r>
+        <w:t xml:space="preserve">manufactured and </w:t>
+      </w:r>
+      <w:r>
+        <w:t>distributed</w:t>
+      </w:r>
+      <w:r>
+        <w:t xml:space="preserve"> and to </w:t>
+      </w:r>
+      <w:r>
+        <w:t xml:space="preserve">recommend improvements to the </w:t>
+      </w:r>
+      <w:r>
+        <w:t>rest of the development team</w:t>
+      </w:r>
+      <w:r>
+        <w:t xml:space="preserve"> At ColourTech, we </w:t>
+      </w:r>
+      <w:r>
+        <w:t xml:space="preserve">need our products to </w:t>
+      </w:r>
+      <w:r>
+        <w:t>work exceptionally well and be completely safe before they are installed</w:t>
+      </w:r>
+      <w:r>
+        <w:t>; these products are designed to save lives.</w:t>
+      </w:r>
+    </w:p>
+    <w:p>
+      <w:r>
+        <w:t xml:space="preserve">The </w:t>
+      </w:r>
+      <w:r>
+        <w:t>Product Tester</w:t>
+      </w:r>
+      <w:r>
+        <w:t xml:space="preserve"> will be responsible for facilitating the company’s goals. This will be achieved by –</w:t>
+      </w:r>
+    </w:p>
+    <w:p>
+      <w:pPr>
+        <w:pStyle w:val="ListParagraph"/>
+        <w:numPr>
+          <w:ilvl w:val="0"/>
+          <w:numId w:val="7"/>
+        </w:numPr>
+      </w:pPr>
+      <w:proofErr w:type="spellStart"/>
+      <w:r>
+        <w:t>Deiligently</w:t>
+      </w:r>
+      <w:proofErr w:type="spellEnd"/>
+      <w:r>
+        <w:t xml:space="preserve"> testing products </w:t>
+      </w:r>
+      <w:r>
+        <w:t xml:space="preserve">for </w:t>
+      </w:r>
+      <w:proofErr w:type="spellStart"/>
+      <w:r>
+        <w:t>safet</w:t>
+      </w:r>
+      <w:proofErr w:type="spellEnd"/>
+      <w:r>
+        <w:t xml:space="preserve"> and effectiveness</w:t>
+      </w:r>
+    </w:p>
+    <w:p>
+      <w:pPr>
+        <w:pStyle w:val="ListParagraph"/>
+        <w:numPr>
+          <w:ilvl w:val="0"/>
+          <w:numId w:val="7"/>
+        </w:numPr>
+      </w:pPr>
+      <w:r>
+        <w:t>Documenting and repo</w:t>
+      </w:r>
+      <w:r>
+        <w:t>rting all work</w:t>
+      </w:r>
+    </w:p>
+    <w:p>
+      <w:pPr>
+        <w:pStyle w:val="ListParagraph"/>
+        <w:numPr>
+          <w:ilvl w:val="0"/>
+          <w:numId w:val="7"/>
+        </w:numPr>
+      </w:pPr>
+      <w:r>
+        <w:t xml:space="preserve">Communicating findings and recommendations </w:t>
+      </w:r>
+    </w:p>
+    <w:p>
+      <w:pPr>
+        <w:pStyle w:val="ListParagraph"/>
+        <w:numPr>
+          <w:ilvl w:val="0"/>
+          <w:numId w:val="7"/>
+        </w:numPr>
+      </w:pPr>
+      <w:r>
+        <w:t xml:space="preserve">Maintain </w:t>
+      </w:r>
+      <w:r>
+        <w:t xml:space="preserve">an </w:t>
+      </w:r>
+      <w:r>
+        <w:t>organised</w:t>
+      </w:r>
+      <w:r>
+        <w:t xml:space="preserve"> and tidy workspace</w:t>
+      </w:r>
+    </w:p>
+    <w:p>
+      <w:pPr>
+        <w:pStyle w:val="Heading5"/>
+      </w:pPr>
+      <w:r>
+        <w:t>RESPONSIBILITIES AND DUTIES:</w:t>
+      </w:r>
+    </w:p>
+    <w:p>
+      <w:pPr>
+        <w:pStyle w:val="ListParagraph"/>
+        <w:numPr>
+          <w:ilvl w:val="0"/>
+          <w:numId w:val="8"/>
+        </w:numPr>
+      </w:pPr>
+      <w:r>
+        <w:t>Testing products</w:t>
+      </w:r>
+    </w:p>
+    <w:p>
+      <w:pPr>
+        <w:pStyle w:val="ListParagraph"/>
+        <w:numPr>
+          <w:ilvl w:val="1"/>
+          <w:numId w:val="8"/>
+        </w:numPr>
+      </w:pPr>
+      <w:r>
+        <w:t xml:space="preserve">Testing </w:t>
+      </w:r>
+      <w:r>
+        <w:t>that products meet safety standards</w:t>
+      </w:r>
+    </w:p>
+    <w:p>
+      <w:pPr>
+        <w:pStyle w:val="ListParagraph"/>
+        <w:numPr>
+          <w:ilvl w:val="1"/>
+          <w:numId w:val="8"/>
+        </w:numPr>
+      </w:pPr>
+      <w:r>
+        <w:t>Ensuring devices function as they should</w:t>
+      </w:r>
+    </w:p>
+    <w:p>
+      <w:pPr>
+        <w:pStyle w:val="ListParagraph"/>
+        <w:numPr>
+          <w:ilvl w:val="1"/>
+          <w:numId w:val="8"/>
+        </w:numPr>
+      </w:pPr>
+      <w:r>
+        <w:t>Noting any issues found</w:t>
+      </w:r>
+    </w:p>
+    <w:p>
+      <w:pPr>
+        <w:pStyle w:val="ListParagraph"/>
+        <w:numPr>
+          <w:ilvl w:val="0"/>
+          <w:numId w:val="8"/>
+        </w:numPr>
+      </w:pPr>
+      <w:r>
+        <w:t xml:space="preserve">Documenting and recording </w:t>
+      </w:r>
+      <w:r>
+        <w:t>work</w:t>
+      </w:r>
+    </w:p>
+    <w:p>
+      <w:pPr>
+        <w:pStyle w:val="ListParagraph"/>
+        <w:numPr>
+          <w:ilvl w:val="1"/>
+          <w:numId w:val="8"/>
+        </w:numPr>
+      </w:pPr>
+      <w:r>
+        <w:t>Document all tests performed</w:t>
+      </w:r>
+    </w:p>
+    <w:p>
+      <w:pPr>
+        <w:pStyle w:val="ListParagraph"/>
+        <w:numPr>
+          <w:ilvl w:val="1"/>
+          <w:numId w:val="8"/>
+        </w:numPr>
+      </w:pPr>
+      <w:r>
+        <w:t>Identify and record findings objectively</w:t>
+      </w:r>
+    </w:p>
+    <w:p>
+      <w:pPr>
+        <w:pStyle w:val="ListParagraph"/>
+        <w:numPr>
+          <w:ilvl w:val="1"/>
+          <w:numId w:val="8"/>
+        </w:numPr>
+      </w:pPr>
+      <w:r>
+        <w:t>Report an</w:t>
+      </w:r>
+      <w:r>
+        <w:t>y improvement opportunities</w:t>
+      </w:r>
+    </w:p>
+    <w:p>
+      <w:pPr>
+        <w:pStyle w:val="ListParagraph"/>
+        <w:numPr>
+          <w:ilvl w:val="0"/>
+          <w:numId w:val="8"/>
+        </w:numPr>
+      </w:pPr>
+      <w:r>
+        <w:t xml:space="preserve">Communicate </w:t>
+      </w:r>
+      <w:r>
+        <w:t>with</w:t>
+      </w:r>
+      <w:r>
+        <w:t xml:space="preserve"> the development team</w:t>
+      </w:r>
+    </w:p>
+    <w:p>
+      <w:pPr>
+        <w:pStyle w:val="ListParagraph"/>
+        <w:numPr>
+          <w:ilvl w:val="1"/>
+          <w:numId w:val="8"/>
+        </w:numPr>
+      </w:pPr>
+      <w:r>
+        <w:t>Maintain open communication with the rest of the team</w:t>
+      </w:r>
+    </w:p>
+    <w:p>
+      <w:pPr>
+        <w:pStyle w:val="ListParagraph"/>
+        <w:numPr>
+          <w:ilvl w:val="1"/>
+          <w:numId w:val="8"/>
+        </w:numPr>
+      </w:pPr>
+      <w:r>
+        <w:t xml:space="preserve">Ensure </w:t>
+      </w:r>
+      <w:r>
+        <w:t xml:space="preserve">safety </w:t>
+      </w:r>
+      <w:r>
+        <w:t>concerns are</w:t>
+      </w:r>
+      <w:r>
+        <w:t xml:space="preserve"> </w:t>
+      </w:r>
+      <w:r>
+        <w:t>reported at the first</w:t>
+      </w:r>
+      <w:r>
+        <w:t xml:space="preserve"> opportunity</w:t>
+      </w:r>
+    </w:p>
+    <w:p>
+      <w:pPr>
+        <w:pStyle w:val="ListParagraph"/>
+        <w:numPr>
+          <w:ilvl w:val="1"/>
+          <w:numId w:val="8"/>
+        </w:numPr>
+      </w:pPr>
+      <w:r>
+        <w:t xml:space="preserve">Take onboard any specific tests </w:t>
+      </w:r>
+      <w:r>
+        <w:t>requested by the lead developer</w:t>
+      </w:r>
+    </w:p>
+    <w:p>
+      <w:pPr>
+        <w:pStyle w:val="Heading5"/>
+      </w:pPr>
+      <w:r>
+        <w:t>QUALIFICATIONS:</w:t>
+      </w:r>
+    </w:p>
+    <w:p>
+      <w:pPr>
+        <w:pStyle w:val="Heading6"/>
+      </w:pPr>
+      <w:r>
+        <w:t>Level of Education</w:t>
+      </w:r>
+    </w:p>
+    <w:p>
+      <w:pPr>
+        <w:pStyle w:val="ListParagraph"/>
+        <w:numPr>
+          <w:ilvl w:val="0"/>
+          <w:numId w:val="9"/>
+        </w:numPr>
+      </w:pPr>
+      <w:r>
+        <w:t xml:space="preserve">University degree </w:t>
+      </w:r>
+      <w:r>
+        <w:t>in</w:t>
+      </w:r>
+      <w:r>
+        <w:t xml:space="preserve"> </w:t>
+      </w:r>
+      <w:r>
+        <w:t>engineering</w:t>
+      </w:r>
+      <w:r>
+        <w:t xml:space="preserve"> </w:t>
+      </w:r>
+      <w:r>
+        <w:t>(mechanical or electrical) or</w:t>
+      </w:r>
+      <w:r>
+        <w:t xml:space="preserve"> similar equivalent qualification</w:t>
+      </w:r>
+    </w:p>
+    <w:p>
+      <w:pPr>
+        <w:pStyle w:val="Heading6"/>
+      </w:pPr>
+      <w:r>
+        <w:t>Knowledge/Skills</w:t>
+      </w:r>
+    </w:p>
+    <w:p>
+      <w:pPr>
+        <w:pStyle w:val="ListParagraph"/>
+        <w:numPr>
+          <w:ilvl w:val="0"/>
+          <w:numId w:val="9"/>
+        </w:numPr>
+      </w:pPr>
+      <w:r>
+        <w:t>Fluent in the English language</w:t>
+      </w:r>
+    </w:p>
+    <w:p>
+      <w:pPr>
+        <w:pStyle w:val="ListParagraph"/>
+        <w:numPr>
+          <w:ilvl w:val="0"/>
+          <w:numId w:val="9"/>
+        </w:numPr>
+      </w:pPr>
+      <w:r>
+        <w:t xml:space="preserve">Previous job placement or internship in similar </w:t>
+      </w:r>
+      <w:r>
+        <w:t>product testing or development</w:t>
+      </w:r>
+      <w:r>
+        <w:t xml:space="preserve"> position</w:t>
+      </w:r>
+    </w:p>
+    <w:p>
+      <w:pPr>
+        <w:pStyle w:val="ListParagraph"/>
+        <w:numPr>
+          <w:ilvl w:val="0"/>
+          <w:numId w:val="9"/>
+        </w:numPr>
+      </w:pPr>
+      <w:r>
+        <w:t>High level communication skills</w:t>
+      </w:r>
+    </w:p>
+    <w:p>
+      <w:pPr>
+        <w:pStyle w:val="ListParagraph"/>
+        <w:numPr>
+          <w:ilvl w:val="0"/>
+          <w:numId w:val="9"/>
+        </w:numPr>
+      </w:pPr>
+      <w:r>
+        <w:t xml:space="preserve">Knowledge of </w:t>
+      </w:r>
+      <w:r>
+        <w:t>development</w:t>
+      </w:r>
+      <w:r>
+        <w:t xml:space="preserve"> </w:t>
+      </w:r>
+      <w:r>
+        <w:t>practices</w:t>
+      </w:r>
+    </w:p>
+    <w:p>
+      <w:pPr>
+        <w:pStyle w:val="Heading6"/>
+      </w:pPr>
+      <w:r>
+        <w:t>Personal Qualities</w:t>
+      </w:r>
+    </w:p>
+    <w:p>
+      <w:pPr>
+        <w:pStyle w:val="ListParagraph"/>
+        <w:numPr>
+          <w:ilvl w:val="0"/>
+          <w:numId w:val="10"/>
+        </w:numPr>
+      </w:pPr>
+      <w:r>
+        <w:t>Understanding and patience with others</w:t>
+      </w:r>
+    </w:p>
+    <w:p>
+      <w:pPr>
+        <w:pStyle w:val="ListParagraph"/>
+        <w:numPr>
+          <w:ilvl w:val="0"/>
+          <w:numId w:val="10"/>
+        </w:numPr>
+      </w:pPr>
+      <w:r>
+        <w:t>One to take initiative</w:t>
+      </w:r>
+    </w:p>
+    <w:p>
+      <w:pPr>
+        <w:pStyle w:val="ListParagraph"/>
+        <w:numPr>
+          <w:ilvl w:val="0"/>
+          <w:numId w:val="10"/>
+        </w:numPr>
+      </w:pPr>
+      <w:r>
+        <w:t xml:space="preserve">Willingness to </w:t>
+      </w:r>
+      <w:r>
+        <w:t>learn</w:t>
+      </w:r>
+    </w:p>
+    <w:p>
+      <w:pPr>
+        <w:pStyle w:val="ListParagraph"/>
+        <w:numPr>
+          <w:ilvl w:val="0"/>
+          <w:numId w:val="10"/>
+        </w:numPr>
+      </w:pPr>
+      <w:r>
+        <w:t>Positive and outgoing personality</w:t>
+      </w:r>
+    </w:p>
+    <w:p>
+      <w:pPr>
+        <w:pStyle w:val="ListParagraph"/>
+        <w:numPr>
+          <w:ilvl w:val="0"/>
+          <w:numId w:val="10"/>
+        </w:numPr>
+      </w:pPr>
+      <w:r>
+        <w:t>Accepting of all others with extremely high professionalism</w:t>
+      </w:r>
+    </w:p>
+    <w:p>
+      <w:pPr>
+        <w:pStyle w:val="ListParagraph"/>
+        <w:numPr>
+          <w:ilvl w:val="0"/>
+          <w:numId w:val="10"/>
+        </w:numPr>
+      </w:pPr>
+      <w:r>
+        <w:t>Wanting to be a part of something bigger</w:t>
+      </w:r>
+    </w:p>
+    <w:p>
+      <w:r>
+        <w:br w:type="page"/>
+      </w:r>
+    </w:p>
+    <w:p/>
     <w:p>
       <w:pPr>
         <w:pStyle w:val="Heading1"/>
@@ -8255,14 +8869,14 @@
           <w:highlight w:val="green"/>
         </w:rPr>
       </w:pPr>
-      <w:bookmarkStart w:id="31" w:name="_Toc32651739"/>
+      <w:bookmarkStart w:id="32" w:name="_Toc32651739"/>
       <w:r>
         <w:rPr>
           <w:highlight w:val="green"/>
         </w:rPr>
         <w:t>Group Reflection</w:t>
       </w:r>
-      <w:bookmarkEnd w:id="31"/>
+      <w:bookmarkEnd w:id="32"/>
     </w:p>
     <w:p>
       <w:pPr>
@@ -8276,8 +8890,6 @@
         </w:rPr>
         <w:t>****</w:t>
       </w:r>
-      <w:bookmarkStart w:id="32" w:name="_GoBack"/>
-      <w:bookmarkEnd w:id="32"/>
     </w:p>
     <w:p>
       <w:pPr>
@@ -10746,7 +11358,7 @@
   <w:abstractNum w:abstractNumId="19" w15:restartNumberingAfterBreak="0">
     <w:nsid w:val="78BA5CF2"/>
     <w:multiLevelType w:val="hybridMultilevel"/>
-    <w:tmpl w:val="EBFE1B6E"/>
+    <w:tmpl w:val="3D8A20F6"/>
     <w:lvl w:ilvl="0" w:tplc="0C090001">
       <w:start w:val="1"/>
       <w:numFmt w:val="bullet"/>
@@ -12678,15 +13290,6 @@
 </file>
 
 <file path=customXml/item2.xml><?xml version="1.0" encoding="utf-8"?>
-<?mso-contentType ?>
-<FormTemplates xmlns="http://schemas.microsoft.com/sharepoint/v3/contenttype/forms">
-  <Display>DocumentLibraryForm</Display>
-  <Edit>DocumentLibraryForm</Edit>
-  <New>DocumentLibraryForm</New>
-</FormTemplates>
-</file>
-
-<file path=customXml/item3.xml><?xml version="1.0" encoding="utf-8"?>
 <p:properties xmlns:p="http://schemas.microsoft.com/office/2006/metadata/properties" xmlns:xsi="http://www.w3.org/2001/XMLSchema-instance" xmlns:pc="http://schemas.microsoft.com/office/infopath/2007/PartnerControls">
   <documentManagement>
     <SharedWithUsers xmlns="b0b7fb72-bea6-4783-9ab2-017d0a02a30b">
@@ -12698,6 +13301,15 @@
     </SharedWithUsers>
   </documentManagement>
 </p:properties>
+</file>
+
+<file path=customXml/item3.xml><?xml version="1.0" encoding="utf-8"?>
+<?mso-contentType ?>
+<FormTemplates xmlns="http://schemas.microsoft.com/sharepoint/v3/contenttype/forms">
+  <Display>DocumentLibraryForm</Display>
+  <Edit>DocumentLibraryForm</Edit>
+  <New>DocumentLibraryForm</New>
+</FormTemplates>
 </file>
 
 <file path=customXml/item4.xml><?xml version="1.0" encoding="utf-8"?>
@@ -12930,19 +13542,19 @@
 </file>
 
 <file path=customXml/itemProps2.xml><?xml version="1.0" encoding="utf-8"?>
-<ds:datastoreItem xmlns:ds="http://schemas.openxmlformats.org/officeDocument/2006/customXml" ds:itemID="{5BD1A10D-74EE-402F-BAB7-8F8FED9CEA93}">
+<ds:datastoreItem xmlns:ds="http://schemas.openxmlformats.org/officeDocument/2006/customXml" ds:itemID="{47D7E340-F6A4-435D-9BD7-12112316AFFE}">
   <ds:schemaRefs>
-    <ds:schemaRef ds:uri="http://schemas.microsoft.com/sharepoint/v3/contenttype/forms"/>
+    <ds:schemaRef ds:uri="http://schemas.microsoft.com/office/2006/metadata/properties"/>
+    <ds:schemaRef ds:uri="http://schemas.microsoft.com/office/infopath/2007/PartnerControls"/>
+    <ds:schemaRef ds:uri="b0b7fb72-bea6-4783-9ab2-017d0a02a30b"/>
   </ds:schemaRefs>
 </ds:datastoreItem>
 </file>
 
 <file path=customXml/itemProps3.xml><?xml version="1.0" encoding="utf-8"?>
-<ds:datastoreItem xmlns:ds="http://schemas.openxmlformats.org/officeDocument/2006/customXml" ds:itemID="{47D7E340-F6A4-435D-9BD7-12112316AFFE}">
+<ds:datastoreItem xmlns:ds="http://schemas.openxmlformats.org/officeDocument/2006/customXml" ds:itemID="{5BD1A10D-74EE-402F-BAB7-8F8FED9CEA93}">
   <ds:schemaRefs>
-    <ds:schemaRef ds:uri="http://schemas.microsoft.com/office/2006/metadata/properties"/>
-    <ds:schemaRef ds:uri="http://schemas.microsoft.com/office/infopath/2007/PartnerControls"/>
-    <ds:schemaRef ds:uri="b0b7fb72-bea6-4783-9ab2-017d0a02a30b"/>
+    <ds:schemaRef ds:uri="http://schemas.microsoft.com/sharepoint/v3/contenttype/forms"/>
   </ds:schemaRefs>
 </ds:datastoreItem>
 </file>
@@ -12967,7 +13579,7 @@
 </file>
 
 <file path=customXml/itemProps5.xml><?xml version="1.0" encoding="utf-8"?>
-<ds:datastoreItem xmlns:ds="http://schemas.openxmlformats.org/officeDocument/2006/customXml" ds:itemID="{590A9584-D335-4940-9B89-73851F84D8E5}">
+<ds:datastoreItem xmlns:ds="http://schemas.openxmlformats.org/officeDocument/2006/customXml" ds:itemID="{FFA19CBF-466C-4016-B54F-0F88F510AAF1}">
   <ds:schemaRefs>
     <ds:schemaRef ds:uri="http://schemas.openxmlformats.org/officeDocument/2006/bibliography"/>
   </ds:schemaRefs>

</xml_diff>

<commit_message>
Plan and progress added
</commit_message>
<xml_diff>
--- a/FILES and Info/Assessment 3.docx
+++ b/FILES and Info/Assessment 3.docx
@@ -270,15 +270,15 @@
                   </wp:anchor>
                 </w:drawing>
               </mc:Choice>
-              <mc:Fallback xmlns:w16cex="http://schemas.microsoft.com/office/word/2018/wordml/cex" xmlns:w16="http://schemas.microsoft.com/office/word/2018/wordml" xmlns:a="http://schemas.openxmlformats.org/drawingml/2006/main" xmlns:arto="http://schemas.microsoft.com/office/word/2006/arto">
-                <w:pict w14:anchorId="14624FF9">
-                  <v:group id="Group 149" style="position:absolute;margin-left:0;margin-top:0;width:8in;height:95.7pt;z-index:251662336;mso-width-percent:941;mso-height-percent:121;mso-top-percent:23;mso-position-horizontal:center;mso-position-horizontal-relative:page;mso-position-vertical-relative:page;mso-width-percent:941;mso-height-percent:121;mso-top-percent:23" coordsize="73152,12161" coordorigin="" o:spid="_x0000_s1026" w14:anchorId="00B09EBB" o:gfxdata="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">
-                    <v:shape id="Rectangle 51" style="position:absolute;width:73152;height:11303;visibility:visible;mso-wrap-style:square;v-text-anchor:middle" coordsize="7312660,1129665" o:spid="_x0000_s1027" fillcolor="#92278f [3204]" stroked="f" strokeweight="1pt" path="m,l7312660,r,1129665l3619500,733425,,1091565,,xe" o:gfxdata="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">
+              <mc:Fallback>
+                <w:pict>
+                  <v:group w14:anchorId="0704BB80" id="Group 149" o:spid="_x0000_s1026" style="position:absolute;margin-left:0;margin-top:0;width:8in;height:95.7pt;z-index:251658243;mso-width-percent:941;mso-height-percent:121;mso-top-percent:23;mso-position-horizontal:center;mso-position-horizontal-relative:page;mso-position-vertical-relative:page;mso-width-percent:941;mso-height-percent:121;mso-top-percent:23" coordorigin="" coordsize="73152,12161" o:gfxdata="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">
+                    <v:shape id="Rectangle 51" o:spid="_x0000_s1027" style="position:absolute;width:73152;height:11303;visibility:visible;mso-wrap-style:square;v-text-anchor:middle" coordsize="7312660,1129665" o:gfxdata="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" path="m,l7312660,r,1129665l3619500,733425,,1091565,,xe" fillcolor="#92278f [3204]" stroked="f" strokeweight="1pt">
                       <v:stroke joinstyle="miter"/>
                       <v:path arrowok="t" o:connecttype="custom" o:connectlocs="0,0;7315200,0;7315200,1130373;3620757,733885;0,1092249;0,0" o:connectangles="0,0,0,0,0,0"/>
                     </v:shape>
-                    <v:rect id="Rectangle 151" style="position:absolute;width:73152;height:12161;visibility:visible;mso-wrap-style:square;v-text-anchor:middle" o:spid="_x0000_s1028" stroked="f" strokeweight="1pt" o:gfxdata="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">
-                      <v:fill type="frame" o:title="" recolor="t" rotate="t" r:id="rId13"/>
+                    <v:rect id="Rectangle 151" o:spid="_x0000_s1028" style="position:absolute;width:73152;height:12161;visibility:visible;mso-wrap-style:square;v-text-anchor:middle" o:gfxdata="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" stroked="f" strokeweight="1pt">
+                      <v:fill r:id="rId13" o:title="" recolor="t" rotate="t" type="frame"/>
                     </v:rect>
                     <w10:wrap anchorx="page" anchory="page"/>
                   </v:group>
@@ -580,11 +580,7 @@
               </mc:Choice>
               <mc:Fallback>
                 <w:pict>
-                  <v:shapetype w14:anchorId="0A321868" id="_x0000_t202" coordsize="21600,21600" o:spt="202" path="m,l,21600r21600,l21600,xe">
-                    <v:stroke joinstyle="miter"/>
-                    <v:path gradientshapeok="t" o:connecttype="rect"/>
-                  </v:shapetype>
-                  <v:shape id="Text Box 153" o:spid="_x0000_s1027" type="#_x0000_t202" style="position:absolute;margin-left:0;margin-top:0;width:8in;height:79.5pt;z-index:251658242;visibility:visible;mso-wrap-style:square;mso-width-percent:941;mso-height-percent:100;mso-top-percent:700;mso-wrap-distance-left:9pt;mso-wrap-distance-top:0;mso-wrap-distance-right:9pt;mso-wrap-distance-bottom:0;mso-position-horizontal:center;mso-position-horizontal-relative:page;mso-position-vertical-relative:page;mso-width-percent:941;mso-height-percent:100;mso-top-percent:700;mso-width-relative:page;mso-height-relative:page;v-text-anchor:top" o:gfxdata="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" filled="f" stroked="f" strokeweight=".5pt">
+                  <v:shape w14:anchorId="0A321868" id="Text Box 153" o:spid="_x0000_s1027" type="#_x0000_t202" style="position:absolute;margin-left:0;margin-top:0;width:8in;height:79.5pt;z-index:251658242;visibility:visible;mso-wrap-style:square;mso-width-percent:941;mso-height-percent:100;mso-top-percent:700;mso-wrap-distance-left:9pt;mso-wrap-distance-top:0;mso-wrap-distance-right:9pt;mso-wrap-distance-bottom:0;mso-position-horizontal:center;mso-position-horizontal-relative:page;mso-position-vertical-relative:page;mso-width-percent:941;mso-height-percent:100;mso-top-percent:700;mso-width-relative:page;mso-height-relative:page;v-text-anchor:top" o:gfxdata="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" filled="f" stroked="f" strokeweight=".5pt">
                     <v:textbox style="mso-fit-shape-to-text:t" inset="126pt,0,54pt,0">
                       <w:txbxContent>
                         <w:p>
@@ -1094,12 +1090,12 @@
             <w:fldChar w:fldCharType="begin"/>
           </w:r>
           <w:r>
-            <w:instrText xml:space="preserve"> TOC \o "1-3" \h \z \u </w:instrText>
+            <w:instrText xml:space="preserve"> TOC \o "1-2" \h \z \u </w:instrText>
           </w:r>
           <w:r>
             <w:fldChar w:fldCharType="separate"/>
           </w:r>
-          <w:hyperlink w:anchor="_Toc32659057" w:history="1">
+          <w:hyperlink w:anchor="_Toc32661535" w:history="1">
             <w:r>
               <w:rPr>
                 <w:rStyle w:val="Hyperlink"/>
@@ -1126,7 +1122,7 @@
                 <w:noProof/>
                 <w:webHidden/>
               </w:rPr>
-              <w:instrText xml:space="preserve"> PAGEREF _Toc32659057 \h </w:instrText>
+              <w:instrText xml:space="preserve"> PAGEREF _Toc32661535 \h </w:instrText>
             </w:r>
             <w:r>
               <w:rPr>
@@ -1146,7 +1142,7 @@
                 <w:noProof/>
                 <w:webHidden/>
               </w:rPr>
-              <w:t>3</w:t>
+              <w:t>2</w:t>
             </w:r>
             <w:r>
               <w:rPr>
@@ -1169,7 +1165,7 @@
               <w:lang w:eastAsia="en-AU"/>
             </w:rPr>
           </w:pPr>
-          <w:hyperlink w:anchor="_Toc32659058" w:history="1">
+          <w:hyperlink w:anchor="_Toc32661536" w:history="1">
             <w:r>
               <w:rPr>
                 <w:rStyle w:val="Hyperlink"/>
@@ -1196,7 +1192,7 @@
                 <w:noProof/>
                 <w:webHidden/>
               </w:rPr>
-              <w:instrText xml:space="preserve"> PAGEREF _Toc32659058 \h </w:instrText>
+              <w:instrText xml:space="preserve"> PAGEREF _Toc32661536 \h </w:instrText>
             </w:r>
             <w:r>
               <w:rPr>
@@ -1216,7 +1212,7 @@
                 <w:noProof/>
                 <w:webHidden/>
               </w:rPr>
-              <w:t>3</w:t>
+              <w:t>2</w:t>
             </w:r>
             <w:r>
               <w:rPr>
@@ -1239,7 +1235,7 @@
               <w:lang w:eastAsia="en-AU"/>
             </w:rPr>
           </w:pPr>
-          <w:hyperlink w:anchor="_Toc32659059" w:history="1">
+          <w:hyperlink w:anchor="_Toc32661537" w:history="1">
             <w:r>
               <w:rPr>
                 <w:rStyle w:val="Hyperlink"/>
@@ -1266,7 +1262,7 @@
                 <w:noProof/>
                 <w:webHidden/>
               </w:rPr>
-              <w:instrText xml:space="preserve"> PAGEREF _Toc32659059 \h </w:instrText>
+              <w:instrText xml:space="preserve"> PAGEREF _Toc32661537 \h </w:instrText>
             </w:r>
             <w:r>
               <w:rPr>
@@ -1286,427 +1282,7 @@
                 <w:noProof/>
                 <w:webHidden/>
               </w:rPr>
-              <w:t>3</w:t>
-            </w:r>
-            <w:r>
-              <w:rPr>
-                <w:noProof/>
-                <w:webHidden/>
-              </w:rPr>
-              <w:fldChar w:fldCharType="end"/>
-            </w:r>
-          </w:hyperlink>
-        </w:p>
-        <w:p>
-          <w:pPr>
-            <w:pStyle w:val="TOC3"/>
-            <w:tabs>
-              <w:tab w:val="right" w:leader="dot" w:pos="9016"/>
-            </w:tabs>
-            <w:rPr>
-              <w:rFonts w:eastAsiaTheme="minorEastAsia"/>
-              <w:noProof/>
-              <w:lang w:eastAsia="en-AU"/>
-            </w:rPr>
-          </w:pPr>
-          <w:hyperlink w:anchor="_Toc32659060" w:history="1">
-            <w:r>
-              <w:rPr>
-                <w:rStyle w:val="Hyperlink"/>
-                <w:noProof/>
-              </w:rPr>
-              <w:t>Joshua</w:t>
-            </w:r>
-            <w:r>
-              <w:rPr>
-                <w:noProof/>
-                <w:webHidden/>
-              </w:rPr>
-              <w:tab/>
-            </w:r>
-            <w:r>
-              <w:rPr>
-                <w:noProof/>
-                <w:webHidden/>
-              </w:rPr>
-              <w:fldChar w:fldCharType="begin"/>
-            </w:r>
-            <w:r>
-              <w:rPr>
-                <w:noProof/>
-                <w:webHidden/>
-              </w:rPr>
-              <w:instrText xml:space="preserve"> PAGEREF _Toc32659060 \h </w:instrText>
-            </w:r>
-            <w:r>
-              <w:rPr>
-                <w:noProof/>
-                <w:webHidden/>
-              </w:rPr>
-            </w:r>
-            <w:r>
-              <w:rPr>
-                <w:noProof/>
-                <w:webHidden/>
-              </w:rPr>
-              <w:fldChar w:fldCharType="separate"/>
-            </w:r>
-            <w:r>
-              <w:rPr>
-                <w:noProof/>
-                <w:webHidden/>
-              </w:rPr>
-              <w:t>3</w:t>
-            </w:r>
-            <w:r>
-              <w:rPr>
-                <w:noProof/>
-                <w:webHidden/>
-              </w:rPr>
-              <w:fldChar w:fldCharType="end"/>
-            </w:r>
-          </w:hyperlink>
-        </w:p>
-        <w:p>
-          <w:pPr>
-            <w:pStyle w:val="TOC3"/>
-            <w:tabs>
-              <w:tab w:val="right" w:leader="dot" w:pos="9016"/>
-            </w:tabs>
-            <w:rPr>
-              <w:rFonts w:eastAsiaTheme="minorEastAsia"/>
-              <w:noProof/>
-              <w:lang w:eastAsia="en-AU"/>
-            </w:rPr>
-          </w:pPr>
-          <w:hyperlink w:anchor="_Toc32659061" w:history="1">
-            <w:r>
-              <w:rPr>
-                <w:rStyle w:val="Hyperlink"/>
-                <w:noProof/>
-              </w:rPr>
-              <w:t>Kevin</w:t>
-            </w:r>
-            <w:r>
-              <w:rPr>
-                <w:noProof/>
-                <w:webHidden/>
-              </w:rPr>
-              <w:tab/>
-            </w:r>
-            <w:r>
-              <w:rPr>
-                <w:noProof/>
-                <w:webHidden/>
-              </w:rPr>
-              <w:fldChar w:fldCharType="begin"/>
-            </w:r>
-            <w:r>
-              <w:rPr>
-                <w:noProof/>
-                <w:webHidden/>
-              </w:rPr>
-              <w:instrText xml:space="preserve"> PAGEREF _Toc32659061 \h </w:instrText>
-            </w:r>
-            <w:r>
-              <w:rPr>
-                <w:noProof/>
-                <w:webHidden/>
-              </w:rPr>
-            </w:r>
-            <w:r>
-              <w:rPr>
-                <w:noProof/>
-                <w:webHidden/>
-              </w:rPr>
-              <w:fldChar w:fldCharType="separate"/>
-            </w:r>
-            <w:r>
-              <w:rPr>
-                <w:noProof/>
-                <w:webHidden/>
-              </w:rPr>
-              <w:t>3</w:t>
-            </w:r>
-            <w:r>
-              <w:rPr>
-                <w:noProof/>
-                <w:webHidden/>
-              </w:rPr>
-              <w:fldChar w:fldCharType="end"/>
-            </w:r>
-          </w:hyperlink>
-        </w:p>
-        <w:p>
-          <w:pPr>
-            <w:pStyle w:val="TOC3"/>
-            <w:tabs>
-              <w:tab w:val="right" w:leader="dot" w:pos="9016"/>
-            </w:tabs>
-            <w:rPr>
-              <w:rFonts w:eastAsiaTheme="minorEastAsia"/>
-              <w:noProof/>
-              <w:lang w:eastAsia="en-AU"/>
-            </w:rPr>
-          </w:pPr>
-          <w:hyperlink w:anchor="_Toc32659062" w:history="1">
-            <w:r>
-              <w:rPr>
-                <w:rStyle w:val="Hyperlink"/>
-                <w:noProof/>
-              </w:rPr>
-              <w:t>Lori</w:t>
-            </w:r>
-            <w:r>
-              <w:rPr>
-                <w:noProof/>
-                <w:webHidden/>
-              </w:rPr>
-              <w:tab/>
-            </w:r>
-            <w:r>
-              <w:rPr>
-                <w:noProof/>
-                <w:webHidden/>
-              </w:rPr>
-              <w:fldChar w:fldCharType="begin"/>
-            </w:r>
-            <w:r>
-              <w:rPr>
-                <w:noProof/>
-                <w:webHidden/>
-              </w:rPr>
-              <w:instrText xml:space="preserve"> PAGEREF _Toc32659062 \h </w:instrText>
-            </w:r>
-            <w:r>
-              <w:rPr>
-                <w:noProof/>
-                <w:webHidden/>
-              </w:rPr>
-            </w:r>
-            <w:r>
-              <w:rPr>
-                <w:noProof/>
-                <w:webHidden/>
-              </w:rPr>
-              <w:fldChar w:fldCharType="separate"/>
-            </w:r>
-            <w:r>
-              <w:rPr>
-                <w:noProof/>
-                <w:webHidden/>
-              </w:rPr>
-              <w:t>3</w:t>
-            </w:r>
-            <w:r>
-              <w:rPr>
-                <w:noProof/>
-                <w:webHidden/>
-              </w:rPr>
-              <w:fldChar w:fldCharType="end"/>
-            </w:r>
-          </w:hyperlink>
-        </w:p>
-        <w:p>
-          <w:pPr>
-            <w:pStyle w:val="TOC3"/>
-            <w:tabs>
-              <w:tab w:val="right" w:leader="dot" w:pos="9016"/>
-            </w:tabs>
-            <w:rPr>
-              <w:rFonts w:eastAsiaTheme="minorEastAsia"/>
-              <w:noProof/>
-              <w:lang w:eastAsia="en-AU"/>
-            </w:rPr>
-          </w:pPr>
-          <w:hyperlink w:anchor="_Toc32659063" w:history="1">
-            <w:r>
-              <w:rPr>
-                <w:rStyle w:val="Hyperlink"/>
-                <w:noProof/>
-              </w:rPr>
-              <w:t>Lynette</w:t>
-            </w:r>
-            <w:r>
-              <w:rPr>
-                <w:noProof/>
-                <w:webHidden/>
-              </w:rPr>
-              <w:tab/>
-            </w:r>
-            <w:r>
-              <w:rPr>
-                <w:noProof/>
-                <w:webHidden/>
-              </w:rPr>
-              <w:fldChar w:fldCharType="begin"/>
-            </w:r>
-            <w:r>
-              <w:rPr>
-                <w:noProof/>
-                <w:webHidden/>
-              </w:rPr>
-              <w:instrText xml:space="preserve"> PAGEREF _Toc32659063 \h </w:instrText>
-            </w:r>
-            <w:r>
-              <w:rPr>
-                <w:noProof/>
-                <w:webHidden/>
-              </w:rPr>
-            </w:r>
-            <w:r>
-              <w:rPr>
-                <w:noProof/>
-                <w:webHidden/>
-              </w:rPr>
-              <w:fldChar w:fldCharType="separate"/>
-            </w:r>
-            <w:r>
-              <w:rPr>
-                <w:noProof/>
-                <w:webHidden/>
-              </w:rPr>
-              <w:t>3</w:t>
-            </w:r>
-            <w:r>
-              <w:rPr>
-                <w:noProof/>
-                <w:webHidden/>
-              </w:rPr>
-              <w:fldChar w:fldCharType="end"/>
-            </w:r>
-          </w:hyperlink>
-        </w:p>
-        <w:p>
-          <w:pPr>
-            <w:pStyle w:val="TOC3"/>
-            <w:tabs>
-              <w:tab w:val="right" w:leader="dot" w:pos="9016"/>
-            </w:tabs>
-            <w:rPr>
-              <w:rFonts w:eastAsiaTheme="minorEastAsia"/>
-              <w:noProof/>
-              <w:lang w:eastAsia="en-AU"/>
-            </w:rPr>
-          </w:pPr>
-          <w:hyperlink w:anchor="_Toc32659064" w:history="1">
-            <w:r>
-              <w:rPr>
-                <w:rStyle w:val="Hyperlink"/>
-                <w:noProof/>
-              </w:rPr>
-              <w:t>Tegan</w:t>
-            </w:r>
-            <w:r>
-              <w:rPr>
-                <w:noProof/>
-                <w:webHidden/>
-              </w:rPr>
-              <w:tab/>
-            </w:r>
-            <w:r>
-              <w:rPr>
-                <w:noProof/>
-                <w:webHidden/>
-              </w:rPr>
-              <w:fldChar w:fldCharType="begin"/>
-            </w:r>
-            <w:r>
-              <w:rPr>
-                <w:noProof/>
-                <w:webHidden/>
-              </w:rPr>
-              <w:instrText xml:space="preserve"> PAGEREF _Toc32659064 \h </w:instrText>
-            </w:r>
-            <w:r>
-              <w:rPr>
-                <w:noProof/>
-                <w:webHidden/>
-              </w:rPr>
-            </w:r>
-            <w:r>
-              <w:rPr>
-                <w:noProof/>
-                <w:webHidden/>
-              </w:rPr>
-              <w:fldChar w:fldCharType="separate"/>
-            </w:r>
-            <w:r>
-              <w:rPr>
-                <w:noProof/>
-                <w:webHidden/>
-              </w:rPr>
-              <w:t>4</w:t>
-            </w:r>
-            <w:r>
-              <w:rPr>
-                <w:noProof/>
-                <w:webHidden/>
-              </w:rPr>
-              <w:fldChar w:fldCharType="end"/>
-            </w:r>
-          </w:hyperlink>
-        </w:p>
-        <w:p>
-          <w:pPr>
-            <w:pStyle w:val="TOC3"/>
-            <w:tabs>
-              <w:tab w:val="right" w:leader="dot" w:pos="9016"/>
-            </w:tabs>
-            <w:rPr>
-              <w:rFonts w:eastAsiaTheme="minorEastAsia"/>
-              <w:noProof/>
-              <w:lang w:eastAsia="en-AU"/>
-            </w:rPr>
-          </w:pPr>
-          <w:hyperlink w:anchor="_Toc32659065" w:history="1">
-            <w:r>
-              <w:rPr>
-                <w:rStyle w:val="Hyperlink"/>
-                <w:noProof/>
-              </w:rPr>
-              <w:t>William</w:t>
-            </w:r>
-            <w:r>
-              <w:rPr>
-                <w:noProof/>
-                <w:webHidden/>
-              </w:rPr>
-              <w:tab/>
-            </w:r>
-            <w:r>
-              <w:rPr>
-                <w:noProof/>
-                <w:webHidden/>
-              </w:rPr>
-              <w:fldChar w:fldCharType="begin"/>
-            </w:r>
-            <w:r>
-              <w:rPr>
-                <w:noProof/>
-                <w:webHidden/>
-              </w:rPr>
-              <w:instrText xml:space="preserve"> PAGEREF _Toc32659065 \h </w:instrText>
-            </w:r>
-            <w:r>
-              <w:rPr>
-                <w:noProof/>
-                <w:webHidden/>
-              </w:rPr>
-            </w:r>
-            <w:r>
-              <w:rPr>
-                <w:noProof/>
-                <w:webHidden/>
-              </w:rPr>
-              <w:fldChar w:fldCharType="separate"/>
-            </w:r>
-            <w:r>
-              <w:rPr>
-                <w:noProof/>
-                <w:webHidden/>
-              </w:rPr>
-              <w:t>4</w:t>
+              <w:t>2</w:t>
             </w:r>
             <w:r>
               <w:rPr>
@@ -1729,7 +1305,7 @@
               <w:lang w:eastAsia="en-AU"/>
             </w:rPr>
           </w:pPr>
-          <w:hyperlink w:anchor="_Toc32659066" w:history="1">
+          <w:hyperlink w:anchor="_Toc32661538" w:history="1">
             <w:r>
               <w:rPr>
                 <w:rStyle w:val="Hyperlink"/>
@@ -1756,7 +1332,7 @@
                 <w:noProof/>
                 <w:webHidden/>
               </w:rPr>
-              <w:instrText xml:space="preserve"> PAGEREF _Toc32659066 \h </w:instrText>
+              <w:instrText xml:space="preserve"> PAGEREF _Toc32661538 \h </w:instrText>
             </w:r>
             <w:r>
               <w:rPr>
@@ -1776,7 +1352,7 @@
                 <w:noProof/>
                 <w:webHidden/>
               </w:rPr>
-              <w:t>4</w:t>
+              <w:t>3</w:t>
             </w:r>
             <w:r>
               <w:rPr>
@@ -1799,7 +1375,7 @@
               <w:lang w:eastAsia="en-AU"/>
             </w:rPr>
           </w:pPr>
-          <w:hyperlink w:anchor="_Toc32659067" w:history="1">
+          <w:hyperlink w:anchor="_Toc32661539" w:history="1">
             <w:r>
               <w:rPr>
                 <w:rStyle w:val="Hyperlink"/>
@@ -1826,7 +1402,7 @@
                 <w:noProof/>
                 <w:webHidden/>
               </w:rPr>
-              <w:instrText xml:space="preserve"> PAGEREF _Toc32659067 \h </w:instrText>
+              <w:instrText xml:space="preserve"> PAGEREF _Toc32661539 \h </w:instrText>
             </w:r>
             <w:r>
               <w:rPr>
@@ -1869,7 +1445,7 @@
               <w:lang w:eastAsia="en-AU"/>
             </w:rPr>
           </w:pPr>
-          <w:hyperlink w:anchor="_Toc32659068" w:history="1">
+          <w:hyperlink w:anchor="_Toc32661540" w:history="1">
             <w:r>
               <w:rPr>
                 <w:rStyle w:val="Hyperlink"/>
@@ -1896,7 +1472,7 @@
                 <w:noProof/>
                 <w:webHidden/>
               </w:rPr>
-              <w:instrText xml:space="preserve"> PAGEREF _Toc32659068 \h </w:instrText>
+              <w:instrText xml:space="preserve"> PAGEREF _Toc32661540 \h </w:instrText>
             </w:r>
             <w:r>
               <w:rPr>
@@ -1916,7 +1492,7 @@
                 <w:noProof/>
                 <w:webHidden/>
               </w:rPr>
-              <w:t>6</w:t>
+              <w:t>5</w:t>
             </w:r>
             <w:r>
               <w:rPr>
@@ -1939,7 +1515,7 @@
               <w:lang w:eastAsia="en-AU"/>
             </w:rPr>
           </w:pPr>
-          <w:hyperlink w:anchor="_Toc32659069" w:history="1">
+          <w:hyperlink w:anchor="_Toc32661541" w:history="1">
             <w:r>
               <w:rPr>
                 <w:rStyle w:val="Hyperlink"/>
@@ -1966,7 +1542,7 @@
                 <w:noProof/>
                 <w:webHidden/>
               </w:rPr>
-              <w:instrText xml:space="preserve"> PAGEREF _Toc32659069 \h </w:instrText>
+              <w:instrText xml:space="preserve"> PAGEREF _Toc32661541 \h </w:instrText>
             </w:r>
             <w:r>
               <w:rPr>
@@ -1986,7 +1562,7 @@
                 <w:noProof/>
                 <w:webHidden/>
               </w:rPr>
-              <w:t>6</w:t>
+              <w:t>5</w:t>
             </w:r>
             <w:r>
               <w:rPr>
@@ -2009,7 +1585,7 @@
               <w:lang w:eastAsia="en-AU"/>
             </w:rPr>
           </w:pPr>
-          <w:hyperlink w:anchor="_Toc32659070" w:history="1">
+          <w:hyperlink w:anchor="_Toc32661542" w:history="1">
             <w:r>
               <w:rPr>
                 <w:rStyle w:val="Hyperlink"/>
@@ -2036,7 +1612,7 @@
                 <w:noProof/>
                 <w:webHidden/>
               </w:rPr>
-              <w:instrText xml:space="preserve"> PAGEREF _Toc32659070 \h </w:instrText>
+              <w:instrText xml:space="preserve"> PAGEREF _Toc32661542 \h </w:instrText>
             </w:r>
             <w:r>
               <w:rPr>
@@ -2056,7 +1632,7 @@
                 <w:noProof/>
                 <w:webHidden/>
               </w:rPr>
-              <w:t>6</w:t>
+              <w:t>5</w:t>
             </w:r>
             <w:r>
               <w:rPr>
@@ -2079,7 +1655,7 @@
               <w:lang w:eastAsia="en-AU"/>
             </w:rPr>
           </w:pPr>
-          <w:hyperlink w:anchor="_Toc32659071" w:history="1">
+          <w:hyperlink w:anchor="_Toc32661543" w:history="1">
             <w:r>
               <w:rPr>
                 <w:rStyle w:val="Hyperlink"/>
@@ -2106,7 +1682,7 @@
                 <w:noProof/>
                 <w:webHidden/>
               </w:rPr>
-              <w:instrText xml:space="preserve"> PAGEREF _Toc32659071 \h </w:instrText>
+              <w:instrText xml:space="preserve"> PAGEREF _Toc32661543 \h </w:instrText>
             </w:r>
             <w:r>
               <w:rPr>
@@ -2126,7 +1702,7 @@
                 <w:noProof/>
                 <w:webHidden/>
               </w:rPr>
-              <w:t>7</w:t>
+              <w:t>6</w:t>
             </w:r>
             <w:r>
               <w:rPr>
@@ -2149,7 +1725,7 @@
               <w:lang w:eastAsia="en-AU"/>
             </w:rPr>
           </w:pPr>
-          <w:hyperlink w:anchor="_Toc32659072" w:history="1">
+          <w:hyperlink w:anchor="_Toc32661544" w:history="1">
             <w:r>
               <w:rPr>
                 <w:rStyle w:val="Hyperlink"/>
@@ -2176,7 +1752,7 @@
                 <w:noProof/>
                 <w:webHidden/>
               </w:rPr>
-              <w:instrText xml:space="preserve"> PAGEREF _Toc32659072 \h </w:instrText>
+              <w:instrText xml:space="preserve"> PAGEREF _Toc32661544 \h </w:instrText>
             </w:r>
             <w:r>
               <w:rPr>
@@ -2196,217 +1772,7 @@
                 <w:noProof/>
                 <w:webHidden/>
               </w:rPr>
-              <w:t>7</w:t>
-            </w:r>
-            <w:r>
-              <w:rPr>
-                <w:noProof/>
-                <w:webHidden/>
-              </w:rPr>
-              <w:fldChar w:fldCharType="end"/>
-            </w:r>
-          </w:hyperlink>
-        </w:p>
-        <w:p>
-          <w:pPr>
-            <w:pStyle w:val="TOC3"/>
-            <w:tabs>
-              <w:tab w:val="right" w:leader="dot" w:pos="9016"/>
-            </w:tabs>
-            <w:rPr>
-              <w:rFonts w:eastAsiaTheme="minorEastAsia"/>
-              <w:noProof/>
-              <w:lang w:eastAsia="en-AU"/>
-            </w:rPr>
-          </w:pPr>
-          <w:hyperlink w:anchor="_Toc32659073" w:history="1">
-            <w:r>
-              <w:rPr>
-                <w:rStyle w:val="Hyperlink"/>
-                <w:noProof/>
-              </w:rPr>
-              <w:t>Topic</w:t>
-            </w:r>
-            <w:r>
-              <w:rPr>
-                <w:noProof/>
-                <w:webHidden/>
-              </w:rPr>
-              <w:tab/>
-            </w:r>
-            <w:r>
-              <w:rPr>
-                <w:noProof/>
-                <w:webHidden/>
-              </w:rPr>
-              <w:fldChar w:fldCharType="begin"/>
-            </w:r>
-            <w:r>
-              <w:rPr>
-                <w:noProof/>
-                <w:webHidden/>
-              </w:rPr>
-              <w:instrText xml:space="preserve"> PAGEREF _Toc32659073 \h </w:instrText>
-            </w:r>
-            <w:r>
-              <w:rPr>
-                <w:noProof/>
-                <w:webHidden/>
-              </w:rPr>
-            </w:r>
-            <w:r>
-              <w:rPr>
-                <w:noProof/>
-                <w:webHidden/>
-              </w:rPr>
-              <w:fldChar w:fldCharType="separate"/>
-            </w:r>
-            <w:r>
-              <w:rPr>
-                <w:noProof/>
-                <w:webHidden/>
-              </w:rPr>
-              <w:t>7</w:t>
-            </w:r>
-            <w:r>
-              <w:rPr>
-                <w:noProof/>
-                <w:webHidden/>
-              </w:rPr>
-              <w:fldChar w:fldCharType="end"/>
-            </w:r>
-          </w:hyperlink>
-        </w:p>
-        <w:p>
-          <w:pPr>
-            <w:pStyle w:val="TOC3"/>
-            <w:tabs>
-              <w:tab w:val="right" w:leader="dot" w:pos="9016"/>
-            </w:tabs>
-            <w:rPr>
-              <w:rFonts w:eastAsiaTheme="minorEastAsia"/>
-              <w:noProof/>
-              <w:lang w:eastAsia="en-AU"/>
-            </w:rPr>
-          </w:pPr>
-          <w:hyperlink w:anchor="_Toc32659074" w:history="1">
-            <w:r>
-              <w:rPr>
-                <w:rStyle w:val="Hyperlink"/>
-                <w:noProof/>
-              </w:rPr>
-              <w:t>Motivation</w:t>
-            </w:r>
-            <w:r>
-              <w:rPr>
-                <w:noProof/>
-                <w:webHidden/>
-              </w:rPr>
-              <w:tab/>
-            </w:r>
-            <w:r>
-              <w:rPr>
-                <w:noProof/>
-                <w:webHidden/>
-              </w:rPr>
-              <w:fldChar w:fldCharType="begin"/>
-            </w:r>
-            <w:r>
-              <w:rPr>
-                <w:noProof/>
-                <w:webHidden/>
-              </w:rPr>
-              <w:instrText xml:space="preserve"> PAGEREF _Toc32659074 \h </w:instrText>
-            </w:r>
-            <w:r>
-              <w:rPr>
-                <w:noProof/>
-                <w:webHidden/>
-              </w:rPr>
-            </w:r>
-            <w:r>
-              <w:rPr>
-                <w:noProof/>
-                <w:webHidden/>
-              </w:rPr>
-              <w:fldChar w:fldCharType="separate"/>
-            </w:r>
-            <w:r>
-              <w:rPr>
-                <w:noProof/>
-                <w:webHidden/>
-              </w:rPr>
-              <w:t>7</w:t>
-            </w:r>
-            <w:r>
-              <w:rPr>
-                <w:noProof/>
-                <w:webHidden/>
-              </w:rPr>
-              <w:fldChar w:fldCharType="end"/>
-            </w:r>
-          </w:hyperlink>
-        </w:p>
-        <w:p>
-          <w:pPr>
-            <w:pStyle w:val="TOC3"/>
-            <w:tabs>
-              <w:tab w:val="right" w:leader="dot" w:pos="9016"/>
-            </w:tabs>
-            <w:rPr>
-              <w:rFonts w:eastAsiaTheme="minorEastAsia"/>
-              <w:noProof/>
-              <w:lang w:eastAsia="en-AU"/>
-            </w:rPr>
-          </w:pPr>
-          <w:hyperlink w:anchor="_Toc32659075" w:history="1">
-            <w:r>
-              <w:rPr>
-                <w:rStyle w:val="Hyperlink"/>
-                <w:noProof/>
-              </w:rPr>
-              <w:t>Landscape</w:t>
-            </w:r>
-            <w:r>
-              <w:rPr>
-                <w:noProof/>
-                <w:webHidden/>
-              </w:rPr>
-              <w:tab/>
-            </w:r>
-            <w:r>
-              <w:rPr>
-                <w:noProof/>
-                <w:webHidden/>
-              </w:rPr>
-              <w:fldChar w:fldCharType="begin"/>
-            </w:r>
-            <w:r>
-              <w:rPr>
-                <w:noProof/>
-                <w:webHidden/>
-              </w:rPr>
-              <w:instrText xml:space="preserve"> PAGEREF _Toc32659075 \h </w:instrText>
-            </w:r>
-            <w:r>
-              <w:rPr>
-                <w:noProof/>
-                <w:webHidden/>
-              </w:rPr>
-            </w:r>
-            <w:r>
-              <w:rPr>
-                <w:noProof/>
-                <w:webHidden/>
-              </w:rPr>
-              <w:fldChar w:fldCharType="separate"/>
-            </w:r>
-            <w:r>
-              <w:rPr>
-                <w:noProof/>
-                <w:webHidden/>
-              </w:rPr>
-              <w:t>8</w:t>
+              <w:t>6</w:t>
             </w:r>
             <w:r>
               <w:rPr>
@@ -2429,7 +1795,7 @@
               <w:lang w:eastAsia="en-AU"/>
             </w:rPr>
           </w:pPr>
-          <w:hyperlink w:anchor="_Toc32659076" w:history="1">
+          <w:hyperlink w:anchor="_Toc32661545" w:history="1">
             <w:r>
               <w:rPr>
                 <w:rStyle w:val="Hyperlink"/>
@@ -2456,7 +1822,7 @@
                 <w:noProof/>
                 <w:webHidden/>
               </w:rPr>
-              <w:instrText xml:space="preserve"> PAGEREF _Toc32659076 \h </w:instrText>
+              <w:instrText xml:space="preserve"> PAGEREF _Toc32661545 \h </w:instrText>
             </w:r>
             <w:r>
               <w:rPr>
@@ -2476,638 +1842,7 @@
                 <w:noProof/>
                 <w:webHidden/>
               </w:rPr>
-              <w:t>8</w:t>
-            </w:r>
-            <w:r>
-              <w:rPr>
-                <w:noProof/>
-                <w:webHidden/>
-              </w:rPr>
-              <w:fldChar w:fldCharType="end"/>
-            </w:r>
-          </w:hyperlink>
-        </w:p>
-        <w:p>
-          <w:pPr>
-            <w:pStyle w:val="TOC3"/>
-            <w:tabs>
-              <w:tab w:val="right" w:leader="dot" w:pos="9016"/>
-            </w:tabs>
-            <w:rPr>
-              <w:rFonts w:eastAsiaTheme="minorEastAsia"/>
-              <w:noProof/>
-              <w:lang w:eastAsia="en-AU"/>
-            </w:rPr>
-          </w:pPr>
-          <w:hyperlink w:anchor="_Toc32659077" w:history="1">
-            <w:r>
-              <w:rPr>
-                <w:rStyle w:val="Hyperlink"/>
-                <w:noProof/>
-              </w:rPr>
-              <w:t>Aims</w:t>
-            </w:r>
-            <w:r>
-              <w:rPr>
-                <w:noProof/>
-                <w:webHidden/>
-              </w:rPr>
-              <w:tab/>
-            </w:r>
-            <w:r>
-              <w:rPr>
-                <w:noProof/>
-                <w:webHidden/>
-              </w:rPr>
-              <w:fldChar w:fldCharType="begin"/>
-            </w:r>
-            <w:r>
-              <w:rPr>
-                <w:noProof/>
-                <w:webHidden/>
-              </w:rPr>
-              <w:instrText xml:space="preserve"> PAGEREF _Toc32659077 \h </w:instrText>
-            </w:r>
-            <w:r>
-              <w:rPr>
-                <w:noProof/>
-                <w:webHidden/>
-              </w:rPr>
-            </w:r>
-            <w:r>
-              <w:rPr>
-                <w:noProof/>
-                <w:webHidden/>
-              </w:rPr>
-              <w:fldChar w:fldCharType="separate"/>
-            </w:r>
-            <w:r>
-              <w:rPr>
-                <w:noProof/>
-                <w:webHidden/>
-              </w:rPr>
-              <w:t>8</w:t>
-            </w:r>
-            <w:r>
-              <w:rPr>
-                <w:noProof/>
-                <w:webHidden/>
-              </w:rPr>
-              <w:fldChar w:fldCharType="end"/>
-            </w:r>
-          </w:hyperlink>
-        </w:p>
-        <w:p>
-          <w:pPr>
-            <w:pStyle w:val="TOC3"/>
-            <w:tabs>
-              <w:tab w:val="right" w:leader="dot" w:pos="9016"/>
-            </w:tabs>
-            <w:rPr>
-              <w:rFonts w:eastAsiaTheme="minorEastAsia"/>
-              <w:noProof/>
-              <w:lang w:eastAsia="en-AU"/>
-            </w:rPr>
-          </w:pPr>
-          <w:hyperlink w:anchor="_Toc32659078" w:history="1">
-            <w:r>
-              <w:rPr>
-                <w:rStyle w:val="Hyperlink"/>
-                <w:noProof/>
-                <w:highlight w:val="green"/>
-              </w:rPr>
-              <w:t>Plans and progress</w:t>
-            </w:r>
-            <w:r>
-              <w:rPr>
-                <w:noProof/>
-                <w:webHidden/>
-              </w:rPr>
-              <w:tab/>
-            </w:r>
-            <w:r>
-              <w:rPr>
-                <w:noProof/>
-                <w:webHidden/>
-              </w:rPr>
-              <w:fldChar w:fldCharType="begin"/>
-            </w:r>
-            <w:r>
-              <w:rPr>
-                <w:noProof/>
-                <w:webHidden/>
-              </w:rPr>
-              <w:instrText xml:space="preserve"> PAGEREF _Toc32659078 \h </w:instrText>
-            </w:r>
-            <w:r>
-              <w:rPr>
-                <w:noProof/>
-                <w:webHidden/>
-              </w:rPr>
-            </w:r>
-            <w:r>
-              <w:rPr>
-                <w:noProof/>
-                <w:webHidden/>
-              </w:rPr>
-              <w:fldChar w:fldCharType="separate"/>
-            </w:r>
-            <w:r>
-              <w:rPr>
-                <w:noProof/>
-                <w:webHidden/>
-              </w:rPr>
-              <w:t>8</w:t>
-            </w:r>
-            <w:r>
-              <w:rPr>
-                <w:noProof/>
-                <w:webHidden/>
-              </w:rPr>
-              <w:fldChar w:fldCharType="end"/>
-            </w:r>
-          </w:hyperlink>
-        </w:p>
-        <w:p>
-          <w:pPr>
-            <w:pStyle w:val="TOC3"/>
-            <w:tabs>
-              <w:tab w:val="right" w:leader="dot" w:pos="9016"/>
-            </w:tabs>
-            <w:rPr>
-              <w:rFonts w:eastAsiaTheme="minorEastAsia"/>
-              <w:noProof/>
-              <w:lang w:eastAsia="en-AU"/>
-            </w:rPr>
-          </w:pPr>
-          <w:hyperlink w:anchor="_Toc32659079" w:history="1">
-            <w:r>
-              <w:rPr>
-                <w:rStyle w:val="Hyperlink"/>
-                <w:noProof/>
-              </w:rPr>
-              <w:t>Roles</w:t>
-            </w:r>
-            <w:r>
-              <w:rPr>
-                <w:noProof/>
-                <w:webHidden/>
-              </w:rPr>
-              <w:tab/>
-            </w:r>
-            <w:r>
-              <w:rPr>
-                <w:noProof/>
-                <w:webHidden/>
-              </w:rPr>
-              <w:fldChar w:fldCharType="begin"/>
-            </w:r>
-            <w:r>
-              <w:rPr>
-                <w:noProof/>
-                <w:webHidden/>
-              </w:rPr>
-              <w:instrText xml:space="preserve"> PAGEREF _Toc32659079 \h </w:instrText>
-            </w:r>
-            <w:r>
-              <w:rPr>
-                <w:noProof/>
-                <w:webHidden/>
-              </w:rPr>
-            </w:r>
-            <w:r>
-              <w:rPr>
-                <w:noProof/>
-                <w:webHidden/>
-              </w:rPr>
-              <w:fldChar w:fldCharType="separate"/>
-            </w:r>
-            <w:r>
-              <w:rPr>
-                <w:noProof/>
-                <w:webHidden/>
-              </w:rPr>
-              <w:t>9</w:t>
-            </w:r>
-            <w:r>
-              <w:rPr>
-                <w:noProof/>
-                <w:webHidden/>
-              </w:rPr>
-              <w:fldChar w:fldCharType="end"/>
-            </w:r>
-          </w:hyperlink>
-        </w:p>
-        <w:p>
-          <w:pPr>
-            <w:pStyle w:val="TOC3"/>
-            <w:tabs>
-              <w:tab w:val="right" w:leader="dot" w:pos="9016"/>
-            </w:tabs>
-            <w:rPr>
-              <w:rFonts w:eastAsiaTheme="minorEastAsia"/>
-              <w:noProof/>
-              <w:lang w:eastAsia="en-AU"/>
-            </w:rPr>
-          </w:pPr>
-          <w:hyperlink w:anchor="_Toc32659080" w:history="1">
-            <w:r>
-              <w:rPr>
-                <w:rStyle w:val="Hyperlink"/>
-                <w:noProof/>
-              </w:rPr>
-              <w:t>Scope and limits</w:t>
-            </w:r>
-            <w:r>
-              <w:rPr>
-                <w:noProof/>
-                <w:webHidden/>
-              </w:rPr>
-              <w:tab/>
-            </w:r>
-            <w:r>
-              <w:rPr>
-                <w:noProof/>
-                <w:webHidden/>
-              </w:rPr>
-              <w:fldChar w:fldCharType="begin"/>
-            </w:r>
-            <w:r>
-              <w:rPr>
-                <w:noProof/>
-                <w:webHidden/>
-              </w:rPr>
-              <w:instrText xml:space="preserve"> PAGEREF _Toc32659080 \h </w:instrText>
-            </w:r>
-            <w:r>
-              <w:rPr>
-                <w:noProof/>
-                <w:webHidden/>
-              </w:rPr>
-            </w:r>
-            <w:r>
-              <w:rPr>
-                <w:noProof/>
-                <w:webHidden/>
-              </w:rPr>
-              <w:fldChar w:fldCharType="separate"/>
-            </w:r>
-            <w:r>
-              <w:rPr>
-                <w:noProof/>
-                <w:webHidden/>
-              </w:rPr>
-              <w:t>9</w:t>
-            </w:r>
-            <w:r>
-              <w:rPr>
-                <w:noProof/>
-                <w:webHidden/>
-              </w:rPr>
-              <w:fldChar w:fldCharType="end"/>
-            </w:r>
-          </w:hyperlink>
-        </w:p>
-        <w:p>
-          <w:pPr>
-            <w:pStyle w:val="TOC3"/>
-            <w:tabs>
-              <w:tab w:val="right" w:leader="dot" w:pos="9016"/>
-            </w:tabs>
-            <w:rPr>
-              <w:rFonts w:eastAsiaTheme="minorEastAsia"/>
-              <w:noProof/>
-              <w:lang w:eastAsia="en-AU"/>
-            </w:rPr>
-          </w:pPr>
-          <w:hyperlink w:anchor="_Toc32659081" w:history="1">
-            <w:r>
-              <w:rPr>
-                <w:rStyle w:val="Hyperlink"/>
-                <w:noProof/>
-              </w:rPr>
-              <w:t>Tools and technologies</w:t>
-            </w:r>
-            <w:r>
-              <w:rPr>
-                <w:noProof/>
-                <w:webHidden/>
-              </w:rPr>
-              <w:tab/>
-            </w:r>
-            <w:r>
-              <w:rPr>
-                <w:noProof/>
-                <w:webHidden/>
-              </w:rPr>
-              <w:fldChar w:fldCharType="begin"/>
-            </w:r>
-            <w:r>
-              <w:rPr>
-                <w:noProof/>
-                <w:webHidden/>
-              </w:rPr>
-              <w:instrText xml:space="preserve"> PAGEREF _Toc32659081 \h </w:instrText>
-            </w:r>
-            <w:r>
-              <w:rPr>
-                <w:noProof/>
-                <w:webHidden/>
-              </w:rPr>
-            </w:r>
-            <w:r>
-              <w:rPr>
-                <w:noProof/>
-                <w:webHidden/>
-              </w:rPr>
-              <w:fldChar w:fldCharType="separate"/>
-            </w:r>
-            <w:r>
-              <w:rPr>
-                <w:noProof/>
-                <w:webHidden/>
-              </w:rPr>
-              <w:t>9</w:t>
-            </w:r>
-            <w:r>
-              <w:rPr>
-                <w:noProof/>
-                <w:webHidden/>
-              </w:rPr>
-              <w:fldChar w:fldCharType="end"/>
-            </w:r>
-          </w:hyperlink>
-        </w:p>
-        <w:p>
-          <w:pPr>
-            <w:pStyle w:val="TOC3"/>
-            <w:tabs>
-              <w:tab w:val="right" w:leader="dot" w:pos="9016"/>
-            </w:tabs>
-            <w:rPr>
-              <w:rFonts w:eastAsiaTheme="minorEastAsia"/>
-              <w:noProof/>
-              <w:lang w:eastAsia="en-AU"/>
-            </w:rPr>
-          </w:pPr>
-          <w:hyperlink w:anchor="_Toc32659082" w:history="1">
-            <w:r>
-              <w:rPr>
-                <w:rStyle w:val="Hyperlink"/>
-                <w:noProof/>
-              </w:rPr>
-              <w:t>Testing</w:t>
-            </w:r>
-            <w:r>
-              <w:rPr>
-                <w:noProof/>
-                <w:webHidden/>
-              </w:rPr>
-              <w:tab/>
-            </w:r>
-            <w:r>
-              <w:rPr>
-                <w:noProof/>
-                <w:webHidden/>
-              </w:rPr>
-              <w:fldChar w:fldCharType="begin"/>
-            </w:r>
-            <w:r>
-              <w:rPr>
-                <w:noProof/>
-                <w:webHidden/>
-              </w:rPr>
-              <w:instrText xml:space="preserve"> PAGEREF _Toc32659082 \h </w:instrText>
-            </w:r>
-            <w:r>
-              <w:rPr>
-                <w:noProof/>
-                <w:webHidden/>
-              </w:rPr>
-            </w:r>
-            <w:r>
-              <w:rPr>
-                <w:noProof/>
-                <w:webHidden/>
-              </w:rPr>
-              <w:fldChar w:fldCharType="separate"/>
-            </w:r>
-            <w:r>
-              <w:rPr>
-                <w:noProof/>
-                <w:webHidden/>
-              </w:rPr>
-              <w:t>10</w:t>
-            </w:r>
-            <w:r>
-              <w:rPr>
-                <w:noProof/>
-                <w:webHidden/>
-              </w:rPr>
-              <w:fldChar w:fldCharType="end"/>
-            </w:r>
-          </w:hyperlink>
-        </w:p>
-        <w:p>
-          <w:pPr>
-            <w:pStyle w:val="TOC3"/>
-            <w:tabs>
-              <w:tab w:val="right" w:leader="dot" w:pos="9016"/>
-            </w:tabs>
-            <w:rPr>
-              <w:rFonts w:eastAsiaTheme="minorEastAsia"/>
-              <w:noProof/>
-              <w:lang w:eastAsia="en-AU"/>
-            </w:rPr>
-          </w:pPr>
-          <w:hyperlink w:anchor="_Toc32659083" w:history="1">
-            <w:r>
-              <w:rPr>
-                <w:rStyle w:val="Hyperlink"/>
-                <w:noProof/>
-              </w:rPr>
-              <w:t>Timeframe</w:t>
-            </w:r>
-            <w:r>
-              <w:rPr>
-                <w:noProof/>
-                <w:webHidden/>
-              </w:rPr>
-              <w:tab/>
-            </w:r>
-            <w:r>
-              <w:rPr>
-                <w:noProof/>
-                <w:webHidden/>
-              </w:rPr>
-              <w:fldChar w:fldCharType="begin"/>
-            </w:r>
-            <w:r>
-              <w:rPr>
-                <w:noProof/>
-                <w:webHidden/>
-              </w:rPr>
-              <w:instrText xml:space="preserve"> PAGEREF _Toc32659083 \h </w:instrText>
-            </w:r>
-            <w:r>
-              <w:rPr>
-                <w:noProof/>
-                <w:webHidden/>
-              </w:rPr>
-            </w:r>
-            <w:r>
-              <w:rPr>
-                <w:noProof/>
-                <w:webHidden/>
-              </w:rPr>
-              <w:fldChar w:fldCharType="separate"/>
-            </w:r>
-            <w:r>
-              <w:rPr>
-                <w:noProof/>
-                <w:webHidden/>
-              </w:rPr>
-              <w:t>11</w:t>
-            </w:r>
-            <w:r>
-              <w:rPr>
-                <w:noProof/>
-                <w:webHidden/>
-              </w:rPr>
-              <w:fldChar w:fldCharType="end"/>
-            </w:r>
-          </w:hyperlink>
-        </w:p>
-        <w:p>
-          <w:pPr>
-            <w:pStyle w:val="TOC3"/>
-            <w:tabs>
-              <w:tab w:val="right" w:leader="dot" w:pos="9016"/>
-            </w:tabs>
-            <w:rPr>
-              <w:rFonts w:eastAsiaTheme="minorEastAsia"/>
-              <w:noProof/>
-              <w:lang w:eastAsia="en-AU"/>
-            </w:rPr>
-          </w:pPr>
-          <w:hyperlink w:anchor="_Toc32659084" w:history="1">
-            <w:r>
-              <w:rPr>
-                <w:rStyle w:val="Hyperlink"/>
-                <w:noProof/>
-              </w:rPr>
-              <w:t>Risks</w:t>
-            </w:r>
-            <w:r>
-              <w:rPr>
-                <w:noProof/>
-                <w:webHidden/>
-              </w:rPr>
-              <w:tab/>
-            </w:r>
-            <w:r>
-              <w:rPr>
-                <w:noProof/>
-                <w:webHidden/>
-              </w:rPr>
-              <w:fldChar w:fldCharType="begin"/>
-            </w:r>
-            <w:r>
-              <w:rPr>
-                <w:noProof/>
-                <w:webHidden/>
-              </w:rPr>
-              <w:instrText xml:space="preserve"> PAGEREF _Toc32659084 \h </w:instrText>
-            </w:r>
-            <w:r>
-              <w:rPr>
-                <w:noProof/>
-                <w:webHidden/>
-              </w:rPr>
-            </w:r>
-            <w:r>
-              <w:rPr>
-                <w:noProof/>
-                <w:webHidden/>
-              </w:rPr>
-              <w:fldChar w:fldCharType="separate"/>
-            </w:r>
-            <w:r>
-              <w:rPr>
-                <w:noProof/>
-                <w:webHidden/>
-              </w:rPr>
-              <w:t>11</w:t>
-            </w:r>
-            <w:r>
-              <w:rPr>
-                <w:noProof/>
-                <w:webHidden/>
-              </w:rPr>
-              <w:fldChar w:fldCharType="end"/>
-            </w:r>
-          </w:hyperlink>
-        </w:p>
-        <w:p>
-          <w:pPr>
-            <w:pStyle w:val="TOC3"/>
-            <w:tabs>
-              <w:tab w:val="right" w:leader="dot" w:pos="9016"/>
-            </w:tabs>
-            <w:rPr>
-              <w:rFonts w:eastAsiaTheme="minorEastAsia"/>
-              <w:noProof/>
-              <w:lang w:eastAsia="en-AU"/>
-            </w:rPr>
-          </w:pPr>
-          <w:hyperlink w:anchor="_Toc32659085" w:history="1">
-            <w:r>
-              <w:rPr>
-                <w:rStyle w:val="Hyperlink"/>
-                <w:noProof/>
-              </w:rPr>
-              <w:t>Group processes and communications</w:t>
-            </w:r>
-            <w:r>
-              <w:rPr>
-                <w:noProof/>
-                <w:webHidden/>
-              </w:rPr>
-              <w:tab/>
-            </w:r>
-            <w:r>
-              <w:rPr>
-                <w:noProof/>
-                <w:webHidden/>
-              </w:rPr>
-              <w:fldChar w:fldCharType="begin"/>
-            </w:r>
-            <w:r>
-              <w:rPr>
-                <w:noProof/>
-                <w:webHidden/>
-              </w:rPr>
-              <w:instrText xml:space="preserve"> PAGEREF _Toc32659085 \h </w:instrText>
-            </w:r>
-            <w:r>
-              <w:rPr>
-                <w:noProof/>
-                <w:webHidden/>
-              </w:rPr>
-            </w:r>
-            <w:r>
-              <w:rPr>
-                <w:noProof/>
-                <w:webHidden/>
-              </w:rPr>
-              <w:fldChar w:fldCharType="separate"/>
-            </w:r>
-            <w:r>
-              <w:rPr>
-                <w:noProof/>
-                <w:webHidden/>
-              </w:rPr>
-              <w:t>12</w:t>
+              <w:t>7</w:t>
             </w:r>
             <w:r>
               <w:rPr>
@@ -3130,7 +1865,7 @@
               <w:lang w:eastAsia="en-AU"/>
             </w:rPr>
           </w:pPr>
-          <w:hyperlink w:anchor="_Toc32659086" w:history="1">
+          <w:hyperlink w:anchor="_Toc32661546" w:history="1">
             <w:r>
               <w:rPr>
                 <w:rStyle w:val="Hyperlink"/>
@@ -3157,7 +1892,7 @@
                 <w:noProof/>
                 <w:webHidden/>
               </w:rPr>
-              <w:instrText xml:space="preserve"> PAGEREF _Toc32659086 \h </w:instrText>
+              <w:instrText xml:space="preserve"> PAGEREF _Toc32661546 \h </w:instrText>
             </w:r>
             <w:r>
               <w:rPr>
@@ -3177,7 +1912,7 @@
                 <w:noProof/>
                 <w:webHidden/>
               </w:rPr>
-              <w:t>13</w:t>
+              <w:t>12</w:t>
             </w:r>
             <w:r>
               <w:rPr>
@@ -3200,7 +1935,7 @@
               <w:lang w:eastAsia="en-AU"/>
             </w:rPr>
           </w:pPr>
-          <w:hyperlink w:anchor="_Toc32659087" w:history="1">
+          <w:hyperlink w:anchor="_Toc32661547" w:history="1">
             <w:r>
               <w:rPr>
                 <w:rStyle w:val="Hyperlink"/>
@@ -3228,7 +1963,7 @@
                 <w:noProof/>
                 <w:webHidden/>
               </w:rPr>
-              <w:instrText xml:space="preserve"> PAGEREF _Toc32659087 \h </w:instrText>
+              <w:instrText xml:space="preserve"> PAGEREF _Toc32661547 \h </w:instrText>
             </w:r>
             <w:r>
               <w:rPr>
@@ -3248,7 +1983,77 @@
                 <w:noProof/>
                 <w:webHidden/>
               </w:rPr>
-              <w:t>21</w:t>
+              <w:t>20</w:t>
+            </w:r>
+            <w:r>
+              <w:rPr>
+                <w:noProof/>
+                <w:webHidden/>
+              </w:rPr>
+              <w:fldChar w:fldCharType="end"/>
+            </w:r>
+          </w:hyperlink>
+        </w:p>
+        <w:p>
+          <w:pPr>
+            <w:pStyle w:val="TOC2"/>
+            <w:tabs>
+              <w:tab w:val="right" w:leader="dot" w:pos="9016"/>
+            </w:tabs>
+            <w:rPr>
+              <w:rFonts w:eastAsiaTheme="minorEastAsia"/>
+              <w:noProof/>
+              <w:lang w:eastAsia="en-AU"/>
+            </w:rPr>
+          </w:pPr>
+          <w:hyperlink w:anchor="_Toc32661548" w:history="1">
+            <w:r>
+              <w:rPr>
+                <w:rStyle w:val="Hyperlink"/>
+                <w:noProof/>
+              </w:rPr>
+              <w:t>Tegan</w:t>
+            </w:r>
+            <w:r>
+              <w:rPr>
+                <w:noProof/>
+                <w:webHidden/>
+              </w:rPr>
+              <w:tab/>
+            </w:r>
+            <w:r>
+              <w:rPr>
+                <w:noProof/>
+                <w:webHidden/>
+              </w:rPr>
+              <w:fldChar w:fldCharType="begin"/>
+            </w:r>
+            <w:r>
+              <w:rPr>
+                <w:noProof/>
+                <w:webHidden/>
+              </w:rPr>
+              <w:instrText xml:space="preserve"> PAGEREF _Toc32661548 \h </w:instrText>
+            </w:r>
+            <w:r>
+              <w:rPr>
+                <w:noProof/>
+                <w:webHidden/>
+              </w:rPr>
+            </w:r>
+            <w:r>
+              <w:rPr>
+                <w:noProof/>
+                <w:webHidden/>
+              </w:rPr>
+              <w:fldChar w:fldCharType="separate"/>
+            </w:r>
+            <w:r>
+              <w:rPr>
+                <w:noProof/>
+                <w:webHidden/>
+              </w:rPr>
+              <w:t>20</w:t>
             </w:r>
             <w:r>
               <w:rPr>
@@ -3271,7 +2076,7 @@
               <w:lang w:eastAsia="en-AU"/>
             </w:rPr>
           </w:pPr>
-          <w:hyperlink w:anchor="_Toc32659088" w:history="1">
+          <w:hyperlink w:anchor="_Toc32661549" w:history="1">
             <w:r>
               <w:rPr>
                 <w:rStyle w:val="Hyperlink"/>
@@ -3299,7 +2104,7 @@
                 <w:noProof/>
                 <w:webHidden/>
               </w:rPr>
-              <w:instrText xml:space="preserve"> PAGEREF _Toc32659088 \h </w:instrText>
+              <w:instrText xml:space="preserve"> PAGEREF _Toc32661549 \h </w:instrText>
             </w:r>
             <w:r>
               <w:rPr>
@@ -3319,7 +2124,7 @@
                 <w:noProof/>
                 <w:webHidden/>
               </w:rPr>
-              <w:t>22</w:t>
+              <w:t>21</w:t>
             </w:r>
             <w:r>
               <w:rPr>
@@ -3332,11 +2137,6 @@
         </w:p>
         <w:p>
           <w:r>
-            <w:rPr>
-              <w:b/>
-              <w:bCs/>
-              <w:noProof/>
-            </w:rPr>
             <w:fldChar w:fldCharType="end"/>
           </w:r>
         </w:p>
@@ -3362,7 +2162,7 @@
       <w:pPr>
         <w:pStyle w:val="Heading1"/>
       </w:pPr>
-      <w:bookmarkStart w:id="0" w:name="_Toc32659057"/>
+      <w:bookmarkStart w:id="0" w:name="_Toc32661535"/>
       <w:r>
         <w:t>Team Profile</w:t>
       </w:r>
@@ -3372,7 +2172,7 @@
       <w:pPr>
         <w:pStyle w:val="Heading2"/>
       </w:pPr>
-      <w:bookmarkStart w:id="1" w:name="_Toc32659058"/>
+      <w:bookmarkStart w:id="1" w:name="_Toc32661536"/>
       <w:r>
         <w:t>Team Name</w:t>
       </w:r>
@@ -3395,7 +2195,7 @@
       <w:pPr>
         <w:pStyle w:val="Heading2"/>
       </w:pPr>
-      <w:bookmarkStart w:id="2" w:name="_Toc32659059"/>
+      <w:bookmarkStart w:id="2" w:name="_Toc32661537"/>
       <w:r>
         <w:t>Personal Information</w:t>
       </w:r>
@@ -3405,11 +2205,9 @@
       <w:pPr>
         <w:pStyle w:val="Heading3"/>
       </w:pPr>
-      <w:bookmarkStart w:id="3" w:name="_Toc32659060"/>
       <w:r>
         <w:t>Joshua</w:t>
       </w:r>
-      <w:bookmarkEnd w:id="3"/>
     </w:p>
     <w:p>
       <w:r>
@@ -3438,11 +2236,9 @@
       <w:pPr>
         <w:pStyle w:val="Heading3"/>
       </w:pPr>
-      <w:bookmarkStart w:id="4" w:name="_Toc32659061"/>
       <w:r>
         <w:t>Kevin</w:t>
       </w:r>
-      <w:bookmarkEnd w:id="4"/>
     </w:p>
     <w:p>
       <w:r>
@@ -3474,11 +2270,9 @@
       <w:pPr>
         <w:pStyle w:val="Heading3"/>
       </w:pPr>
-      <w:bookmarkStart w:id="5" w:name="_Toc32659062"/>
       <w:r>
         <w:t>Lori</w:t>
       </w:r>
-      <w:bookmarkEnd w:id="5"/>
     </w:p>
     <w:p>
       <w:r>
@@ -3546,13 +2340,14 @@
       <w:pPr>
         <w:pStyle w:val="Heading3"/>
       </w:pPr>
-      <w:bookmarkStart w:id="6" w:name="_Toc32659063"/>
       <w:r>
         <w:t>Lynette</w:t>
       </w:r>
-      <w:bookmarkEnd w:id="6"/>
-    </w:p>
-    <w:p>
+    </w:p>
+    <w:p>
+      <w:pPr>
+        <w:keepNext/>
+      </w:pPr>
       <w:r>
         <w:t>S3728067</w:t>
       </w:r>
@@ -3590,11 +2385,9 @@
       <w:pPr>
         <w:pStyle w:val="Heading3"/>
       </w:pPr>
-      <w:bookmarkStart w:id="7" w:name="_Toc32659064"/>
       <w:r>
         <w:t>Tegan</w:t>
       </w:r>
-      <w:bookmarkEnd w:id="7"/>
     </w:p>
     <w:p>
       <w:r>
@@ -3623,11 +2416,9 @@
       <w:pPr>
         <w:pStyle w:val="Heading3"/>
       </w:pPr>
-      <w:bookmarkStart w:id="8" w:name="_Toc32659065"/>
       <w:r>
         <w:t>William</w:t>
       </w:r>
-      <w:bookmarkEnd w:id="8"/>
     </w:p>
     <w:p>
       <w:r>
@@ -3656,11 +2447,11 @@
       <w:pPr>
         <w:pStyle w:val="Heading2"/>
       </w:pPr>
-      <w:bookmarkStart w:id="9" w:name="_Toc32659066"/>
+      <w:bookmarkStart w:id="3" w:name="_Toc32661538"/>
       <w:r>
         <w:t>Group Processes</w:t>
       </w:r>
-      <w:bookmarkEnd w:id="9"/>
+      <w:bookmarkEnd w:id="3"/>
     </w:p>
     <w:p>
       <w:r>
@@ -3700,11 +2491,11 @@
       <w:pPr>
         <w:pStyle w:val="Heading2"/>
       </w:pPr>
-      <w:bookmarkStart w:id="10" w:name="_Toc32659067"/>
+      <w:bookmarkStart w:id="4" w:name="_Toc32661539"/>
       <w:r>
         <w:t>Career Plans</w:t>
       </w:r>
-      <w:bookmarkEnd w:id="10"/>
+      <w:bookmarkEnd w:id="4"/>
     </w:p>
     <w:p>
       <w:pPr>
@@ -3812,21 +2603,21 @@
       <w:pPr>
         <w:pStyle w:val="Heading1"/>
       </w:pPr>
-      <w:bookmarkStart w:id="11" w:name="_Toc32659068"/>
+      <w:bookmarkStart w:id="5" w:name="_Toc32661540"/>
       <w:r>
         <w:t>Tools</w:t>
       </w:r>
-      <w:bookmarkEnd w:id="11"/>
+      <w:bookmarkEnd w:id="5"/>
     </w:p>
     <w:p>
       <w:pPr>
         <w:pStyle w:val="Heading2"/>
       </w:pPr>
-      <w:bookmarkStart w:id="12" w:name="_Toc32659069"/>
+      <w:bookmarkStart w:id="6" w:name="_Toc32661541"/>
       <w:r>
         <w:t>Group Website</w:t>
       </w:r>
-      <w:bookmarkEnd w:id="12"/>
+      <w:bookmarkEnd w:id="6"/>
     </w:p>
     <w:p>
       <w:hyperlink r:id="rId19" w:history="1">
@@ -3842,11 +2633,11 @@
       <w:pPr>
         <w:pStyle w:val="Heading2"/>
       </w:pPr>
-      <w:bookmarkStart w:id="13" w:name="_Toc32659070"/>
+      <w:bookmarkStart w:id="7" w:name="_Toc32661542"/>
       <w:r>
         <w:t>Group Git Repository</w:t>
       </w:r>
-      <w:bookmarkEnd w:id="13"/>
+      <w:bookmarkEnd w:id="7"/>
     </w:p>
     <w:p>
       <w:hyperlink r:id="rId20" w:history="1">
@@ -3924,31 +2715,29 @@
       <w:pPr>
         <w:pStyle w:val="Heading1"/>
       </w:pPr>
-      <w:bookmarkStart w:id="14" w:name="_Toc32659071"/>
+      <w:bookmarkStart w:id="8" w:name="_Toc32661543"/>
       <w:r>
         <w:t>Project Plan</w:t>
       </w:r>
-      <w:bookmarkEnd w:id="14"/>
+      <w:bookmarkEnd w:id="8"/>
     </w:p>
     <w:p>
       <w:pPr>
         <w:pStyle w:val="Heading2"/>
       </w:pPr>
-      <w:bookmarkStart w:id="15" w:name="_Toc32659072"/>
+      <w:bookmarkStart w:id="9" w:name="_Toc32661544"/>
       <w:r>
         <w:t>Overview</w:t>
       </w:r>
-      <w:bookmarkEnd w:id="15"/>
+      <w:bookmarkEnd w:id="9"/>
     </w:p>
     <w:p>
       <w:pPr>
         <w:pStyle w:val="Heading3"/>
       </w:pPr>
-      <w:bookmarkStart w:id="16" w:name="_Toc32659073"/>
       <w:r>
         <w:t>Topic</w:t>
       </w:r>
-      <w:bookmarkEnd w:id="16"/>
     </w:p>
     <w:p>
       <w:r>
@@ -4003,11 +2792,9 @@
       <w:pPr>
         <w:pStyle w:val="Heading3"/>
       </w:pPr>
-      <w:bookmarkStart w:id="17" w:name="_Toc32659074"/>
       <w:r>
         <w:t>Motivation</w:t>
       </w:r>
-      <w:bookmarkEnd w:id="17"/>
     </w:p>
     <w:p>
       <w:r>
@@ -4564,11 +3351,9 @@
       <w:pPr>
         <w:pStyle w:val="Heading3"/>
       </w:pPr>
-      <w:bookmarkStart w:id="18" w:name="_Toc32659075"/>
       <w:r>
         <w:t>Landscape</w:t>
       </w:r>
-      <w:bookmarkEnd w:id="18"/>
     </w:p>
     <w:p>
       <w:r>
@@ -4716,21 +3501,19 @@
       <w:pPr>
         <w:pStyle w:val="Heading2"/>
       </w:pPr>
-      <w:bookmarkStart w:id="19" w:name="_Toc32659076"/>
+      <w:bookmarkStart w:id="10" w:name="_Toc32661545"/>
       <w:r>
         <w:t>Detailed Description</w:t>
       </w:r>
-      <w:bookmarkEnd w:id="19"/>
+      <w:bookmarkEnd w:id="10"/>
     </w:p>
     <w:p>
       <w:pPr>
         <w:pStyle w:val="Heading3"/>
       </w:pPr>
-      <w:bookmarkStart w:id="20" w:name="_Toc32659077"/>
       <w:r>
         <w:t>Aims</w:t>
       </w:r>
-      <w:bookmarkEnd w:id="20"/>
     </w:p>
     <w:p>
       <w:pPr>
@@ -4760,6 +3543,7 @@
           <w:ilvl w:val="0"/>
           <w:numId w:val="5"/>
         </w:numPr>
+        <w:ind w:hanging="357"/>
       </w:pPr>
       <w:r>
         <w:t>Produce devices that can transmit and receive a speed limit value for a location/area</w:t>
@@ -4772,6 +3556,7 @@
           <w:ilvl w:val="1"/>
           <w:numId w:val="5"/>
         </w:numPr>
+        <w:ind w:hanging="357"/>
       </w:pPr>
       <w:r>
         <w:t>Develop transmitter</w:t>
@@ -4784,6 +3569,7 @@
           <w:ilvl w:val="1"/>
           <w:numId w:val="5"/>
         </w:numPr>
+        <w:ind w:hanging="357"/>
       </w:pPr>
       <w:r>
         <w:t>Develop receiving device</w:t>
@@ -4796,6 +3582,7 @@
           <w:ilvl w:val="0"/>
           <w:numId w:val="5"/>
         </w:numPr>
+        <w:ind w:hanging="357"/>
       </w:pPr>
       <w:r>
         <w:t>Develop area speed limits (access accurate maps with speed limits??)</w:t>
@@ -4808,6 +3595,7 @@
           <w:ilvl w:val="1"/>
           <w:numId w:val="5"/>
         </w:numPr>
+        <w:ind w:hanging="357"/>
       </w:pPr>
       <w:r>
         <w:t>Within city limits</w:t>
@@ -4820,6 +3608,7 @@
           <w:ilvl w:val="1"/>
           <w:numId w:val="5"/>
         </w:numPr>
+        <w:ind w:hanging="357"/>
       </w:pPr>
       <w:r>
         <w:t>Outside city limits</w:t>
@@ -4832,6 +3621,7 @@
           <w:ilvl w:val="1"/>
           <w:numId w:val="5"/>
         </w:numPr>
+        <w:ind w:hanging="357"/>
       </w:pPr>
       <w:r>
         <w:t>School zones</w:t>
@@ -4844,6 +3634,7 @@
           <w:ilvl w:val="1"/>
           <w:numId w:val="5"/>
         </w:numPr>
+        <w:ind w:hanging="357"/>
       </w:pPr>
       <w:r>
         <w:t>Residential areas</w:t>
@@ -4856,6 +3647,7 @@
           <w:ilvl w:val="0"/>
           <w:numId w:val="5"/>
         </w:numPr>
+        <w:ind w:hanging="357"/>
       </w:pPr>
       <w:r>
         <w:t>Develop systems to communicate speed limits to vehicles</w:t>
@@ -4868,6 +3660,7 @@
           <w:ilvl w:val="0"/>
           <w:numId w:val="5"/>
         </w:numPr>
+        <w:ind w:hanging="357"/>
       </w:pPr>
       <w:r>
         <w:t>Interface with vehicles</w:t>
@@ -4880,6 +3673,7 @@
           <w:ilvl w:val="0"/>
           <w:numId w:val="5"/>
         </w:numPr>
+        <w:ind w:hanging="357"/>
       </w:pPr>
       <w:r>
         <w:t>Testing</w:t>
@@ -4892,6 +3686,7 @@
           <w:ilvl w:val="0"/>
           <w:numId w:val="5"/>
         </w:numPr>
+        <w:ind w:hanging="357"/>
       </w:pPr>
       <w:r>
         <w:t>Roll out</w:t>
@@ -4899,37 +3694,1041 @@
     </w:p>
     <w:p>
       <w:pPr>
-        <w:pStyle w:val="Heading3"/>
+        <w:keepLines w:val="0"/>
+        <w:rPr>
+          <w:rFonts w:asciiTheme="majorHAnsi" w:eastAsiaTheme="majorEastAsia" w:hAnsiTheme="majorHAnsi" w:cstheme="majorBidi"/>
+          <w:b/>
+          <w:bCs/>
+          <w:color w:val="92278F" w:themeColor="accent1"/>
+          <w:highlight w:val="green"/>
+        </w:rPr>
+      </w:pPr>
+      <w:r>
         <w:rPr>
           <w:highlight w:val="green"/>
         </w:rPr>
-      </w:pPr>
-      <w:bookmarkStart w:id="21" w:name="_Toc32659078"/>
-      <w:r>
+        <w:br w:type="page"/>
+      </w:r>
+    </w:p>
+    <w:p>
+      <w:pPr>
+        <w:pStyle w:val="Heading3"/>
+      </w:pPr>
+      <w:bookmarkStart w:id="11" w:name="_GoBack"/>
+      <w:bookmarkEnd w:id="11"/>
+      <w:r>
+        <w:t>Plans and progress</w:t>
+      </w:r>
+      <w:r>
+        <w:t xml:space="preserve"> </w:t>
+      </w:r>
+    </w:p>
+    <w:p>
+      <w:pPr>
+        <w:suppressAutoHyphens/>
+      </w:pPr>
+      <w:r>
+        <w:t>The purpose of this project i</w:t>
+      </w:r>
+      <w:r>
+        <w:t xml:space="preserve">s to develop a device to improve road safety by limiting the speed of a </w:t>
+      </w:r>
+      <w:r>
+        <w:t>vehicle</w:t>
+      </w:r>
+      <w:r>
+        <w:t xml:space="preserve"> </w:t>
+      </w:r>
+      <w:r>
+        <w:t>according</w:t>
+      </w:r>
+      <w:r>
+        <w:t xml:space="preserve"> to the speed limit by geolocation or by </w:t>
+      </w:r>
+      <w:r>
+        <w:t>using localised transmitters</w:t>
+      </w:r>
+      <w:r>
+        <w:t xml:space="preserve">. The device called </w:t>
+      </w:r>
+      <w:r>
+        <w:t xml:space="preserve">Computerised Accelerator Safety Device (CASD) </w:t>
+      </w:r>
+      <w:r>
+        <w:t xml:space="preserve">is intended to be </w:t>
+      </w:r>
+      <w:r>
+        <w:t xml:space="preserve">rolled out in phases </w:t>
+      </w:r>
+      <w:r>
+        <w:t xml:space="preserve">beginning with </w:t>
+      </w:r>
+      <w:r>
+        <w:t xml:space="preserve">some mandatory installations for </w:t>
+      </w:r>
+      <w:r>
+        <w:t>the vehicles of repeat offenders and optional installations for those who feel they need it.</w:t>
+      </w:r>
+      <w:r>
+        <w:t xml:space="preserve"> </w:t>
+      </w:r>
+      <w:r>
+        <w:t>The transmitters and speed zones would be a project on its own</w:t>
+      </w:r>
+      <w:r>
+        <w:t>, although worked on simultaneously.</w:t>
+      </w:r>
+    </w:p>
+    <w:p>
+      <w:pPr>
+        <w:pStyle w:val="Heading4"/>
+      </w:pPr>
+      <w:r>
+        <w:t>Planning</w:t>
+      </w:r>
+    </w:p>
+    <w:p>
+      <w:r>
+        <w:t xml:space="preserve">Planning </w:t>
+      </w:r>
+      <w:r>
+        <w:t xml:space="preserve">and management will be </w:t>
+      </w:r>
+      <w:r>
+        <w:t xml:space="preserve">important for the continuity and effectiveness of the project. </w:t>
+      </w:r>
+      <w:r>
+        <w:t xml:space="preserve">While a lot of this will be done </w:t>
+      </w:r>
+      <w:r>
+        <w:t xml:space="preserve">at the beginning, various </w:t>
+      </w:r>
+      <w:r>
+        <w:t xml:space="preserve">stages of </w:t>
+      </w:r>
+      <w:r>
+        <w:t>planning will</w:t>
+      </w:r>
+      <w:r>
+        <w:t xml:space="preserve"> be necessary as </w:t>
+      </w:r>
+      <w:r>
+        <w:t>the designs evolve and as public and government response come into pl</w:t>
+      </w:r>
+      <w:r>
+        <w:t>ay.</w:t>
+      </w:r>
+      <w:r>
+        <w:t xml:space="preserve"> The initial planning is </w:t>
+      </w:r>
+      <w:r>
+        <w:t>outlined in this document.</w:t>
+      </w:r>
+    </w:p>
+    <w:p>
+      <w:pPr>
+        <w:pStyle w:val="Heading4"/>
+      </w:pPr>
+      <w:r>
+        <w:t xml:space="preserve">Familiarisation with </w:t>
+      </w:r>
+      <w:r>
+        <w:t>tools and tech</w:t>
+      </w:r>
+    </w:p>
+    <w:p>
+      <w:pPr>
+        <w:suppressAutoHyphens/>
+      </w:pPr>
+      <w:r>
+        <w:t xml:space="preserve">The team need </w:t>
+      </w:r>
+      <w:r>
+        <w:t xml:space="preserve">to become familiar with the </w:t>
+      </w:r>
+      <w:r>
+        <w:t>tools and technology that will be used throughout the project</w:t>
+      </w:r>
+      <w:r>
+        <w:t xml:space="preserve"> including the simulation software</w:t>
+      </w:r>
+      <w:r>
+        <w:t>, the electronics</w:t>
+      </w:r>
+      <w:r>
+        <w:t xml:space="preserve"> (Arduino for prototyping), </w:t>
+      </w:r>
+      <w:r>
+        <w:t xml:space="preserve">the Engine Control Units (ECUs) </w:t>
+      </w:r>
+      <w:r>
+        <w:t xml:space="preserve">of the vehicle that will be </w:t>
+      </w:r>
+      <w:r>
+        <w:t>interfaced</w:t>
+      </w:r>
+      <w:r>
+        <w:t xml:space="preserve">. While this </w:t>
+      </w:r>
+      <w:r>
+        <w:t xml:space="preserve">is a basic thing, it </w:t>
+      </w:r>
+      <w:r>
+        <w:t>needs</w:t>
+      </w:r>
+      <w:r>
+        <w:t xml:space="preserve"> to be accounted for in this case as there are </w:t>
+      </w:r>
+      <w:r>
+        <w:t xml:space="preserve">several </w:t>
+      </w:r>
+      <w:r>
+        <w:t>complex systems involved</w:t>
+      </w:r>
+    </w:p>
+    <w:p>
+      <w:pPr>
+        <w:pStyle w:val="Heading4"/>
+      </w:pPr>
+      <w:r>
+        <w:t xml:space="preserve">Familiarisation </w:t>
+      </w:r>
+      <w:r>
+        <w:t>laws and regulations</w:t>
+      </w:r>
+    </w:p>
+    <w:p>
+      <w:pPr>
+        <w:suppressAutoHyphens/>
+      </w:pPr>
+      <w:r>
+        <w:t xml:space="preserve">Laws and regulation in the states and t4erritories involve will have a very large impact in how this project </w:t>
+      </w:r>
+      <w:r>
+        <w:t>turns</w:t>
+      </w:r>
+      <w:r>
+        <w:t xml:space="preserve"> out</w:t>
+      </w:r>
+      <w:r>
+        <w:t>. There are regulations around adapting</w:t>
+      </w:r>
+      <w:r>
+        <w:t xml:space="preserve"> </w:t>
+      </w:r>
+      <w:r>
+        <w:t>vehicles</w:t>
+      </w:r>
+      <w:r>
+        <w:t xml:space="preserve"> and installing devices</w:t>
+      </w:r>
+      <w:r>
+        <w:t xml:space="preserve"> and </w:t>
+      </w:r>
+      <w:r>
+        <w:t xml:space="preserve">in the future, we intend for this device to be a mandatory component in vehicles </w:t>
+      </w:r>
+      <w:r>
+        <w:t xml:space="preserve">that are built in the future, and </w:t>
+      </w:r>
+      <w:r>
+        <w:t xml:space="preserve">even </w:t>
+      </w:r>
+      <w:r>
+        <w:t>retrofitted to</w:t>
+      </w:r>
+      <w:r>
+        <w:t xml:space="preserve"> vehicles </w:t>
+      </w:r>
+      <w:r>
+        <w:t>of repeat</w:t>
+      </w:r>
+      <w:r>
+        <w:t xml:space="preserve"> offenders</w:t>
+      </w:r>
+      <w:r>
+        <w:t>.</w:t>
+      </w:r>
+    </w:p>
+    <w:p>
+      <w:pPr>
+        <w:pStyle w:val="Heading4"/>
+      </w:pPr>
+      <w:r>
+        <w:t>Research vehicles</w:t>
+      </w:r>
+    </w:p>
+    <w:p>
+      <w:pPr>
+        <w:suppressAutoHyphens/>
+      </w:pPr>
+      <w:r>
+        <w:t>As there are so many different ve</w:t>
+      </w:r>
+      <w:r>
+        <w:t>hicle</w:t>
+      </w:r>
+      <w:r>
+        <w:t xml:space="preserve"> models</w:t>
+      </w:r>
+      <w:r>
+        <w:t xml:space="preserve">, each with </w:t>
+      </w:r>
+      <w:r>
+        <w:t>their own</w:t>
+      </w:r>
+      <w:r>
+        <w:t xml:space="preserve"> </w:t>
+      </w:r>
+      <w:r>
+        <w:t>specific ECU, t</w:t>
+      </w:r>
+      <w:r>
+        <w:t>he initial phase of this project will involve key vehicles</w:t>
+      </w:r>
+      <w:r>
+        <w:t xml:space="preserve"> </w:t>
+      </w:r>
+      <w:r>
+        <w:t>– the most common vehicles in the</w:t>
+      </w:r>
+      <w:r>
+        <w:t xml:space="preserve"> </w:t>
+      </w:r>
+      <w:r>
+        <w:t xml:space="preserve">various states and territories of </w:t>
+      </w:r>
+      <w:r>
+        <w:t>Australia and those most involved in speed-related accidents. Research into the statistics</w:t>
+      </w:r>
+      <w:r>
+        <w:t xml:space="preserve"> in this area will need to be carried out </w:t>
+      </w:r>
+      <w:r>
+        <w:t>thoroughly prior to the development of the interfacing units. One the key vehicle models have been selected, research and testing will need to be carried out to determine the best way to interface with</w:t>
+      </w:r>
+      <w:r>
+        <w:t xml:space="preserve"> each ECU</w:t>
+      </w:r>
+      <w:r>
+        <w:t>.</w:t>
+      </w:r>
+    </w:p>
+    <w:p>
+      <w:pPr>
+        <w:pStyle w:val="Heading4"/>
+      </w:pPr>
+      <w:r>
+        <w:t xml:space="preserve">Develop </w:t>
+      </w:r>
+      <w:r>
+        <w:t>R</w:t>
+      </w:r>
+      <w:r>
+        <w:t>eceiver</w:t>
+      </w:r>
+      <w:r>
+        <w:t xml:space="preserve"> Unit</w:t>
+      </w:r>
+    </w:p>
+    <w:p>
+      <w:pPr>
+        <w:suppressAutoHyphens/>
+      </w:pPr>
+      <w:r>
+        <w:t>There are several components to the CASD</w:t>
+      </w:r>
+      <w:r>
+        <w:t>; the receiver unit</w:t>
+      </w:r>
+      <w:r>
+        <w:t xml:space="preserve"> which will be universal in </w:t>
+      </w:r>
+      <w:r>
+        <w:t>each</w:t>
+      </w:r>
+      <w:r>
+        <w:t xml:space="preserve"> </w:t>
+      </w:r>
+      <w:r>
+        <w:t>of</w:t>
+      </w:r>
+      <w:r>
+        <w:t xml:space="preserve"> the devices will include </w:t>
+      </w:r>
+      <w:r>
+        <w:t xml:space="preserve">a GPS </w:t>
+      </w:r>
+      <w:r>
+        <w:t xml:space="preserve">unit, a receiver </w:t>
+      </w:r>
+      <w:r>
+        <w:t>for override limits</w:t>
+      </w:r>
+      <w:r>
+        <w:t xml:space="preserve">, </w:t>
+      </w:r>
+      <w:r>
+        <w:t>and as an IoT</w:t>
+      </w:r>
+      <w:r>
+        <w:t xml:space="preserve"> device, </w:t>
+      </w:r>
+      <w:r>
+        <w:t xml:space="preserve">a cellular </w:t>
+      </w:r>
+      <w:r>
+        <w:t>component</w:t>
+      </w:r>
+      <w:r>
+        <w:t xml:space="preserve"> to communicate emergencies </w:t>
+      </w:r>
+      <w:r>
+        <w:t xml:space="preserve">and updates </w:t>
+      </w:r>
+      <w:r>
+        <w:t>and a computer to process the data and output info</w:t>
+      </w:r>
+      <w:r>
+        <w:t>rm</w:t>
+      </w:r>
+      <w:r>
+        <w:t>ation as needed</w:t>
+      </w:r>
+      <w:r>
+        <w:t>.</w:t>
+      </w:r>
+      <w:r>
+        <w:t xml:space="preserve"> The first step in the development of the unit will be to </w:t>
+      </w:r>
+      <w:r>
+        <w:t>develop the program wireframe</w:t>
+      </w:r>
+      <w:r>
+        <w:t>.</w:t>
+      </w:r>
+    </w:p>
+    <w:p>
+      <w:pPr>
+        <w:suppressAutoHyphens/>
+      </w:pPr>
+      <w:r>
+        <w:t xml:space="preserve">The second step for the receiver unit will be to </w:t>
+      </w:r>
+      <w:r>
+        <w:t xml:space="preserve">simulate the device on </w:t>
+      </w:r>
+      <w:r>
+        <w:t>an electronics simulator</w:t>
+      </w:r>
+      <w:r>
+        <w:t xml:space="preserve"> such as TinkerCAD</w:t>
+      </w:r>
+      <w:r>
+        <w:t xml:space="preserve"> before using </w:t>
+      </w:r>
+      <w:r>
+        <w:t xml:space="preserve">Arduino and any other necessary </w:t>
+      </w:r>
+      <w:r>
+        <w:t xml:space="preserve">components to prototype </w:t>
+      </w:r>
+      <w:r>
+        <w:t xml:space="preserve">and test </w:t>
+      </w:r>
+      <w:r>
+        <w:t>the unit</w:t>
+      </w:r>
+      <w:r>
+        <w:t>.</w:t>
+      </w:r>
+    </w:p>
+    <w:p>
+      <w:pPr>
+        <w:pStyle w:val="Heading4"/>
+      </w:pPr>
+      <w:r>
+        <w:t xml:space="preserve">Develop </w:t>
+      </w:r>
+      <w:r>
+        <w:t>T</w:t>
+      </w:r>
+      <w:r>
+        <w:t>ransmitter</w:t>
+      </w:r>
+    </w:p>
+    <w:p>
+      <w:pPr>
+        <w:suppressAutoHyphens/>
+      </w:pPr>
+      <w:r>
+        <w:t xml:space="preserve">Transmitters which will be </w:t>
+      </w:r>
+      <w:r>
+        <w:t>installed</w:t>
+      </w:r>
+      <w:r>
+        <w:t xml:space="preserve"> on the roads will be developed to </w:t>
+      </w:r>
+      <w:r>
+        <w:t xml:space="preserve">indicate to the CASDs that there is a temporary </w:t>
+      </w:r>
+      <w:r>
+        <w:t xml:space="preserve">speed limit in place. </w:t>
+      </w:r>
+      <w:r>
+        <w:t>T</w:t>
+      </w:r>
+      <w:r>
+        <w:t>his</w:t>
+      </w:r>
+      <w:r>
+        <w:t xml:space="preserve"> will be to allow for road works</w:t>
+      </w:r>
+      <w:r>
+        <w:t>, school zones and special events</w:t>
+      </w:r>
+      <w:r>
+        <w:t xml:space="preserve"> to be accounted for. These units will be </w:t>
+      </w:r>
+      <w:r>
+        <w:t>designed</w:t>
+      </w:r>
+      <w:r>
+        <w:t xml:space="preserve"> </w:t>
+      </w:r>
+      <w:r>
+        <w:t xml:space="preserve">and developed in conjunction with the receiver units </w:t>
+      </w:r>
+      <w:r>
+        <w:t>to allow for testing and compatibility.</w:t>
+      </w:r>
+    </w:p>
+    <w:p>
+      <w:pPr>
+        <w:pStyle w:val="Heading4"/>
+      </w:pPr>
+      <w:r>
+        <w:t>Develop M</w:t>
+      </w:r>
+      <w:r>
+        <w:t>ap Program</w:t>
+      </w:r>
+    </w:p>
+    <w:p>
+      <w:r>
+        <w:t xml:space="preserve">A map program will </w:t>
+      </w:r>
+      <w:r>
+        <w:t>need to</w:t>
+      </w:r>
+      <w:r>
+        <w:t xml:space="preserve"> be designed</w:t>
+      </w:r>
+      <w:r>
+        <w:t xml:space="preserve">, ideally </w:t>
+      </w:r>
+      <w:r>
+        <w:t xml:space="preserve">utilising existing programs the determine the speed </w:t>
+      </w:r>
+      <w:r>
+        <w:t>limit</w:t>
+      </w:r>
+      <w:r>
+        <w:t xml:space="preserve"> on each road</w:t>
+      </w:r>
+      <w:r>
+        <w:t xml:space="preserve">. This will need to </w:t>
+      </w:r>
+      <w:r>
+        <w:t xml:space="preserve">communicate the correct speed limit based on the GPS location </w:t>
+      </w:r>
+      <w:r>
+        <w:t>of the receiver unit</w:t>
+      </w:r>
+      <w:r>
+        <w:t>. It will need to be</w:t>
+      </w:r>
+      <w:r>
+        <w:t xml:space="preserve"> </w:t>
+      </w:r>
+      <w:r>
+        <w:t xml:space="preserve">determined if this program will </w:t>
+      </w:r>
+      <w:r>
+        <w:t>be</w:t>
+      </w:r>
+      <w:r>
+        <w:t xml:space="preserve"> installed on </w:t>
+      </w:r>
+      <w:r>
+        <w:t>the device</w:t>
+      </w:r>
+      <w:r>
+        <w:t xml:space="preserve"> itself or on a central server</w:t>
+      </w:r>
+      <w:r>
+        <w:t xml:space="preserve"> based on c</w:t>
+      </w:r>
+      <w:r>
+        <w:t>apacities for c</w:t>
+      </w:r>
+      <w:r>
+        <w:t xml:space="preserve">ommunication capacity </w:t>
+      </w:r>
+      <w:r>
+        <w:t>storage and updates</w:t>
+      </w:r>
+    </w:p>
+    <w:p>
+      <w:pPr>
+        <w:pStyle w:val="Heading4"/>
+      </w:pPr>
+      <w:r>
+        <w:t>Develop Interface Unit</w:t>
+      </w:r>
+    </w:p>
+    <w:p>
+      <w:r>
+        <w:t xml:space="preserve">The interface units will be specific to </w:t>
+      </w:r>
+      <w:r>
+        <w:t>each</w:t>
+      </w:r>
+      <w:r>
+        <w:t xml:space="preserve"> model of vehicle as </w:t>
+      </w:r>
+      <w:r>
+        <w:t xml:space="preserve">there are various differences between </w:t>
+      </w:r>
+      <w:r>
+        <w:t xml:space="preserve">how each of the ECUs </w:t>
+      </w:r>
+      <w:r>
+        <w:t xml:space="preserve">and the pars of the vehicles </w:t>
+      </w:r>
+      <w:r>
+        <w:t>work</w:t>
+      </w:r>
+      <w:r>
+        <w:t xml:space="preserve"> and older vehicles </w:t>
+      </w:r>
+      <w:r>
+        <w:t xml:space="preserve">don’t have computers at all, so </w:t>
+      </w:r>
+      <w:r>
+        <w:t>may</w:t>
+      </w:r>
+      <w:r>
+        <w:t xml:space="preserve"> need to </w:t>
+      </w:r>
+      <w:r>
+        <w:t>utilise mechanical</w:t>
+      </w:r>
+      <w:r>
+        <w:t xml:space="preserve"> methods to </w:t>
+      </w:r>
+      <w:r>
+        <w:t>limit speed.</w:t>
+      </w:r>
+      <w:r>
+        <w:t xml:space="preserve"> The interface unit will </w:t>
+      </w:r>
+      <w:r>
+        <w:t xml:space="preserve">process information output by the receiver unit </w:t>
+      </w:r>
+      <w:r>
+        <w:t xml:space="preserve">and </w:t>
+      </w:r>
+      <w:r>
+        <w:t>direct</w:t>
+      </w:r>
+      <w:r>
+        <w:t xml:space="preserve"> the ECU to limit he speed of the vehicle and </w:t>
+      </w:r>
+      <w:r>
+        <w:t>indicate</w:t>
+      </w:r>
+      <w:r>
+        <w:t xml:space="preserve"> the limit to the driver via a </w:t>
+      </w:r>
+      <w:r>
+        <w:t>dash</w:t>
+      </w:r>
+      <w:r>
+        <w:t xml:space="preserve"> display</w:t>
+      </w:r>
+      <w:r>
+        <w:t>.</w:t>
+      </w:r>
+      <w:r>
+        <w:t xml:space="preserve"> It may also </w:t>
+      </w:r>
+      <w:r>
+        <w:t xml:space="preserve">transmit emergency information to the </w:t>
+      </w:r>
+      <w:r>
+        <w:t>receiver</w:t>
+      </w:r>
+      <w:r>
+        <w:t xml:space="preserve"> unit </w:t>
+      </w:r>
+      <w:r>
+        <w:t>i</w:t>
+      </w:r>
+      <w:r>
+        <w:t>f</w:t>
+      </w:r>
+      <w:r>
+        <w:t xml:space="preserve"> an emergency override is </w:t>
+      </w:r>
+      <w:r>
+        <w:t>activated.</w:t>
+      </w:r>
+    </w:p>
+    <w:p>
+      <w:pPr>
+        <w:pStyle w:val="Heading4"/>
+      </w:pPr>
+      <w:r>
+        <w:t>Test prototype in vehicle in various locations</w:t>
+      </w:r>
+    </w:p>
+    <w:p>
+      <w:r>
+        <w:t>T</w:t>
+      </w:r>
+      <w:r>
+        <w:t xml:space="preserve">esting will occur throughout the entire process, but the key items to be tested </w:t>
+      </w:r>
+      <w:r>
+        <w:t>will</w:t>
+      </w:r>
+      <w:r>
+        <w:t xml:space="preserve"> be the </w:t>
+      </w:r>
+      <w:r>
+        <w:t xml:space="preserve">output of the current speed based on the </w:t>
+      </w:r>
+      <w:r>
+        <w:t>GPS location and the map system</w:t>
+      </w:r>
+      <w:r>
+        <w:t xml:space="preserve">, the communication </w:t>
+      </w:r>
+      <w:r>
+        <w:t xml:space="preserve">from the receiver unit to </w:t>
+      </w:r>
+      <w:r>
+        <w:t xml:space="preserve">the ECU via the </w:t>
+      </w:r>
+      <w:r>
+        <w:t>interface unit</w:t>
+      </w:r>
+      <w:r>
+        <w:t>, the response of the vehicle</w:t>
+      </w:r>
+      <w:r>
+        <w:t>s to the communications, emergency effectiveness</w:t>
+      </w:r>
+      <w:r>
+        <w:t>, tamper-proofing</w:t>
+      </w:r>
+      <w:r>
+        <w:t xml:space="preserve"> and the general safety of all components</w:t>
+      </w:r>
+    </w:p>
+    <w:p>
+      <w:pPr>
+        <w:pStyle w:val="Heading4"/>
+      </w:pPr>
+      <w:r>
+        <w:t>Develop manufacture</w:t>
+      </w:r>
+      <w:r>
+        <w:t xml:space="preserve"> plan</w:t>
+      </w:r>
+    </w:p>
+    <w:p>
+      <w:r>
+        <w:t xml:space="preserve">Once </w:t>
+      </w:r>
+      <w:r>
+        <w:t>all</w:t>
+      </w:r>
+      <w:r>
+        <w:t xml:space="preserve"> the components have been developed, prototyped and tested, a </w:t>
+      </w:r>
+      <w:r>
+        <w:t>manufacturing plan</w:t>
+      </w:r>
+      <w:r>
+        <w:t xml:space="preserve"> will need to be developed</w:t>
+      </w:r>
+      <w:r>
+        <w:t xml:space="preserve">. There will be many stages to this, including </w:t>
+      </w:r>
+      <w:r>
+        <w:t>developing circuit diagrams</w:t>
+      </w:r>
+      <w:r>
+        <w:t xml:space="preserve">, </w:t>
+      </w:r>
+      <w:r>
+        <w:t xml:space="preserve">PCB </w:t>
+      </w:r>
+      <w:r>
+        <w:t xml:space="preserve">circuit designs, </w:t>
+      </w:r>
+      <w:r>
+        <w:t xml:space="preserve">cowling and other </w:t>
+      </w:r>
+      <w:r>
+        <w:t>assembly design</w:t>
+      </w:r>
+      <w:r>
+        <w:t>s</w:t>
+      </w:r>
+      <w:r>
+        <w:t xml:space="preserve">, </w:t>
+      </w:r>
+      <w:r>
+        <w:t>researching and comparing manufacturers</w:t>
+      </w:r>
+      <w:r>
+        <w:t>.</w:t>
+      </w:r>
+    </w:p>
+    <w:p>
+      <w:pPr>
+        <w:pStyle w:val="Heading4"/>
+      </w:pPr>
+      <w:r>
+        <w:t>Documentation</w:t>
+      </w:r>
+    </w:p>
+    <w:p>
+      <w:r>
+        <w:t>Clear documentation will be devel</w:t>
+      </w:r>
+      <w:r>
+        <w:t xml:space="preserve">oped for the safe use, installation </w:t>
+      </w:r>
+      <w:r>
+        <w:t>and maintenance</w:t>
+      </w:r>
+      <w:r>
+        <w:t xml:space="preserve"> of the devices</w:t>
+      </w:r>
+      <w:r>
+        <w:t xml:space="preserve">, as well as internal documentation for the production and programming </w:t>
+      </w:r>
+      <w:r>
+        <w:t>of the components.</w:t>
+      </w:r>
+    </w:p>
+    <w:p>
+      <w:pPr>
+        <w:pStyle w:val="Heading4"/>
+      </w:pPr>
+      <w:r>
+        <w:t xml:space="preserve">Campaign for Funding </w:t>
+      </w:r>
+      <w:r>
+        <w:t>and Incentive</w:t>
+      </w:r>
+    </w:p>
+    <w:p>
+      <w:r>
+        <w:t xml:space="preserve">There may be the necessity to </w:t>
+      </w:r>
+      <w:r>
+        <w:t xml:space="preserve">have </w:t>
+      </w:r>
+      <w:r>
+        <w:t>government incentive</w:t>
+      </w:r>
+      <w:r>
+        <w:t xml:space="preserve"> to get as many people as possible to install this device in </w:t>
+      </w:r>
+      <w:r>
+        <w:t>their</w:t>
+      </w:r>
+      <w:r>
+        <w:t xml:space="preserve"> vehicles. In this case there would need to be a campaign to </w:t>
+      </w:r>
+      <w:r>
+        <w:t xml:space="preserve">gain such funding </w:t>
+      </w:r>
+      <w:r>
+        <w:t xml:space="preserve">by promoting the benefit to personal safety, and reduced costs </w:t>
+      </w:r>
+      <w:r>
+        <w:t xml:space="preserve">in emergency response and police </w:t>
+      </w:r>
+      <w:r>
+        <w:t>governance.</w:t>
+      </w:r>
+    </w:p>
+    <w:p>
+      <w:pPr>
+        <w:pStyle w:val="Heading4"/>
+      </w:pPr>
+      <w:r>
+        <w:t>Approval and Accreditation</w:t>
+      </w:r>
+    </w:p>
+    <w:p>
+      <w:r>
+        <w:t xml:space="preserve">If the device is to become mandatory </w:t>
+      </w:r>
+      <w:r>
+        <w:t>for any situations, it will need to be</w:t>
+      </w:r>
+      <w:r>
+        <w:t>com</w:t>
+      </w:r>
+      <w:r>
+        <w:t>e</w:t>
+      </w:r>
+      <w:r>
+        <w:t xml:space="preserve"> an </w:t>
+      </w:r>
+      <w:r>
+        <w:t>approved</w:t>
+      </w:r>
+      <w:r>
+        <w:t xml:space="preserve"> device. </w:t>
+      </w:r>
+      <w:r>
+        <w:t>And work will need to be com</w:t>
+      </w:r>
+      <w:r>
+        <w:t xml:space="preserve">pleted to </w:t>
+      </w:r>
+      <w:r>
+        <w:t>have service providers accredited</w:t>
+      </w:r>
+      <w:r>
+        <w:t>.</w:t>
+      </w:r>
+    </w:p>
+    <w:p>
+      <w:pPr>
+        <w:pStyle w:val="Heading4"/>
+      </w:pPr>
+      <w:r>
+        <w:t>Advertising campaign – work with government/Motor Vehicle groups.</w:t>
+      </w:r>
+    </w:p>
+    <w:p>
+      <w:r>
+        <w:t xml:space="preserve">Advertising </w:t>
+      </w:r>
+      <w:r>
+        <w:t xml:space="preserve">and marketing </w:t>
+      </w:r>
+      <w:r>
+        <w:t xml:space="preserve">will need to be </w:t>
+      </w:r>
+      <w:r>
+        <w:t xml:space="preserve">conducted </w:t>
+      </w:r>
+      <w:r>
+        <w:t>to gain</w:t>
+      </w:r>
+      <w:r>
+        <w:t xml:space="preserve"> adopters of the device</w:t>
+      </w:r>
+      <w:r>
+        <w:t xml:space="preserve"> as well as accredited service providers</w:t>
+      </w:r>
+      <w:r>
+        <w:t>. In our minds the device</w:t>
+      </w:r>
+      <w:r>
+        <w:t xml:space="preserve">’s benefits </w:t>
+      </w:r>
+      <w:r>
+        <w:t>outweigh the costs</w:t>
+      </w:r>
+      <w:r>
+        <w:t xml:space="preserve">, however </w:t>
+      </w:r>
+      <w:r>
+        <w:t>the general</w:t>
+      </w:r>
+      <w:r>
+        <w:t xml:space="preserve"> population may need convincing.  </w:t>
+      </w:r>
+      <w:r>
+        <w:t>There will</w:t>
+      </w:r>
+      <w:r>
+        <w:t xml:space="preserve"> </w:t>
+      </w:r>
+      <w:r>
+        <w:t>also</w:t>
+      </w:r>
+      <w:r>
+        <w:t xml:space="preserve"> need to be way for people to learn if a compatible device has been developed for their </w:t>
+      </w:r>
+      <w:r>
+        <w:t>vehicle,</w:t>
+      </w:r>
+      <w:r>
+        <w:t xml:space="preserve"> ideally </w:t>
+      </w:r>
+      <w:r>
+        <w:t>through a website.</w:t>
+      </w:r>
+    </w:p>
+    <w:p>
+      <w:pPr>
+        <w:pStyle w:val="Heading4"/>
+      </w:pPr>
+      <w:r>
+        <w:t>Maintenance</w:t>
+      </w:r>
+    </w:p>
+    <w:p>
+      <w:r>
+        <w:t xml:space="preserve">A maintenance plan will be developed to define how often the installed </w:t>
+      </w:r>
+      <w:r>
+        <w:t>devices need</w:t>
+      </w:r>
+      <w:r>
+        <w:t xml:space="preserve"> to be serviced</w:t>
+      </w:r>
+      <w:r>
+        <w:t>, checked form tampering, updating or replacing</w:t>
+      </w:r>
+      <w:r>
+        <w:t>.</w:t>
+      </w:r>
+    </w:p>
+    <w:p>
+      <w:pPr>
+        <w:keepLines w:val="0"/>
         <w:rPr>
-          <w:highlight w:val="green"/>
+          <w:rFonts w:asciiTheme="majorHAnsi" w:eastAsiaTheme="majorEastAsia" w:hAnsiTheme="majorHAnsi" w:cstheme="majorBidi"/>
+          <w:b/>
+          <w:bCs/>
+          <w:color w:val="92278F" w:themeColor="accent1"/>
         </w:rPr>
-        <w:t>Plans and progress</w:t>
-      </w:r>
-      <w:bookmarkEnd w:id="21"/>
-    </w:p>
-    <w:p>
-      <w:r>
-        <w:rPr>
-          <w:highlight w:val="green"/>
-        </w:rPr>
-        <w:t>****</w:t>
+      </w:pPr>
+      <w:r>
+        <w:br w:type="page"/>
       </w:r>
     </w:p>
     <w:p>
       <w:pPr>
         <w:pStyle w:val="Heading3"/>
       </w:pPr>
-      <w:bookmarkStart w:id="22" w:name="_Toc32659079"/>
       <w:r>
         <w:t>Roles</w:t>
       </w:r>
-      <w:bookmarkEnd w:id="22"/>
     </w:p>
     <w:p>
       <w:pPr>
@@ -5087,11 +4886,9 @@
       <w:pPr>
         <w:pStyle w:val="Heading3"/>
       </w:pPr>
-      <w:bookmarkStart w:id="23" w:name="_Toc32659080"/>
       <w:r>
         <w:t>Scope and limits</w:t>
       </w:r>
-      <w:bookmarkEnd w:id="23"/>
     </w:p>
     <w:p>
       <w:r>
@@ -5180,11 +4977,9 @@
       <w:pPr>
         <w:pStyle w:val="Heading3"/>
       </w:pPr>
-      <w:bookmarkStart w:id="24" w:name="_Toc32659081"/>
       <w:r>
         <w:t>Tools and technologies</w:t>
       </w:r>
-      <w:bookmarkEnd w:id="24"/>
     </w:p>
     <w:p>
       <w:r>
@@ -5451,11 +5246,9 @@
       <w:pPr>
         <w:pStyle w:val="Heading3"/>
       </w:pPr>
-      <w:bookmarkStart w:id="25" w:name="_Toc32659082"/>
       <w:r>
         <w:t>Testing</w:t>
       </w:r>
-      <w:bookmarkEnd w:id="25"/>
     </w:p>
     <w:p>
       <w:r>
@@ -5553,11 +5346,9 @@
       <w:pPr>
         <w:pStyle w:val="Heading3"/>
       </w:pPr>
-      <w:bookmarkStart w:id="26" w:name="_Toc32659083"/>
       <w:r>
         <w:t>Timeframe</w:t>
       </w:r>
-      <w:bookmarkEnd w:id="26"/>
     </w:p>
     <w:tbl>
       <w:tblPr>
@@ -6547,11 +6338,9 @@
       <w:pPr>
         <w:pStyle w:val="Heading3"/>
       </w:pPr>
-      <w:bookmarkStart w:id="27" w:name="_Toc32659084"/>
       <w:r>
         <w:t>Risks</w:t>
       </w:r>
-      <w:bookmarkEnd w:id="27"/>
     </w:p>
     <w:p>
       <w:r>
@@ -6813,11 +6602,9 @@
       <w:pPr>
         <w:pStyle w:val="Heading3"/>
       </w:pPr>
-      <w:bookmarkStart w:id="28" w:name="_Toc32659085"/>
       <w:r>
         <w:t>Group processes and communications</w:t>
       </w:r>
-      <w:bookmarkEnd w:id="28"/>
     </w:p>
     <w:p>
       <w:r>
@@ -6856,11 +6643,11 @@
       <w:pPr>
         <w:pStyle w:val="Heading1"/>
       </w:pPr>
-      <w:bookmarkStart w:id="29" w:name="_Toc32659086"/>
+      <w:bookmarkStart w:id="12" w:name="_Toc32661546"/>
       <w:r>
         <w:t>Skills and Jobs</w:t>
       </w:r>
-      <w:bookmarkEnd w:id="29"/>
+      <w:bookmarkEnd w:id="12"/>
     </w:p>
     <w:p>
       <w:pPr>
@@ -7029,6 +6816,7 @@
           <w:ilvl w:val="0"/>
           <w:numId w:val="8"/>
         </w:numPr>
+        <w:ind w:hanging="357"/>
       </w:pPr>
       <w:r>
         <w:t>Managing a positive and effective public relations team</w:t>
@@ -7041,6 +6829,7 @@
           <w:ilvl w:val="1"/>
           <w:numId w:val="8"/>
         </w:numPr>
+        <w:ind w:hanging="357"/>
       </w:pPr>
       <w:r>
         <w:t>Training, mentoring, positively reinforce, assist and guide public relation employees</w:t>
@@ -7053,6 +6842,7 @@
           <w:ilvl w:val="1"/>
           <w:numId w:val="8"/>
         </w:numPr>
+        <w:ind w:hanging="357"/>
       </w:pPr>
       <w:r>
         <w:t>Keep a motivated and diverse team</w:t>
@@ -7065,6 +6855,7 @@
           <w:ilvl w:val="1"/>
           <w:numId w:val="8"/>
         </w:numPr>
+        <w:ind w:hanging="357"/>
       </w:pPr>
       <w:r>
         <w:t>Making other voices heard</w:t>
@@ -7077,6 +6868,7 @@
           <w:ilvl w:val="0"/>
           <w:numId w:val="8"/>
         </w:numPr>
+        <w:ind w:hanging="357"/>
       </w:pPr>
       <w:r>
         <w:t>Keeping public, business and government in the loop</w:t>
@@ -7089,6 +6881,7 @@
           <w:ilvl w:val="1"/>
           <w:numId w:val="8"/>
         </w:numPr>
+        <w:ind w:hanging="357"/>
       </w:pPr>
       <w:r>
         <w:t>Develop relevant public relation communication plans</w:t>
@@ -7101,6 +6894,7 @@
           <w:ilvl w:val="1"/>
           <w:numId w:val="8"/>
         </w:numPr>
+        <w:ind w:hanging="357"/>
       </w:pPr>
       <w:r>
         <w:t>Reach out to different members for growth ideas</w:t>
@@ -7113,6 +6907,7 @@
           <w:ilvl w:val="1"/>
           <w:numId w:val="8"/>
         </w:numPr>
+        <w:ind w:hanging="357"/>
       </w:pPr>
       <w:r>
         <w:t>Effectively communicating company growth and future goals</w:t>
@@ -7125,6 +6920,7 @@
           <w:ilvl w:val="0"/>
           <w:numId w:val="8"/>
         </w:numPr>
+        <w:ind w:hanging="357"/>
       </w:pPr>
       <w:r>
         <w:t>Attempt to gain government support where possible</w:t>
@@ -7137,6 +6933,7 @@
           <w:ilvl w:val="1"/>
           <w:numId w:val="8"/>
         </w:numPr>
+        <w:ind w:hanging="357"/>
       </w:pPr>
       <w:r>
         <w:t>Identifying current market situation with public opinion</w:t>
@@ -7149,6 +6946,7 @@
           <w:ilvl w:val="1"/>
           <w:numId w:val="8"/>
         </w:numPr>
+        <w:ind w:hanging="357"/>
       </w:pPr>
       <w:r>
         <w:t>Find</w:t>
@@ -7167,6 +6965,7 @@
           <w:ilvl w:val="1"/>
           <w:numId w:val="8"/>
         </w:numPr>
+        <w:ind w:hanging="357"/>
       </w:pPr>
       <w:r>
         <w:t>Exploiting these gaps with evolving public relation communication plans</w:t>
@@ -8323,22 +8122,18 @@
           <w:numId w:val="7"/>
         </w:numPr>
       </w:pPr>
-      <w:proofErr w:type="spellStart"/>
-      <w:r>
-        <w:t>Deiligently</w:t>
-      </w:r>
-      <w:proofErr w:type="spellEnd"/>
+      <w:r>
+        <w:t>Diligently</w:t>
+      </w:r>
       <w:r>
         <w:t xml:space="preserve"> testing products </w:t>
       </w:r>
       <w:r>
         <w:t xml:space="preserve">for </w:t>
       </w:r>
-      <w:proofErr w:type="spellStart"/>
-      <w:r>
-        <w:t>safet</w:t>
-      </w:r>
-      <w:proofErr w:type="spellEnd"/>
+      <w:r>
+        <w:t>safety</w:t>
+      </w:r>
       <w:r>
         <w:t xml:space="preserve"> and effectiveness</w:t>
       </w:r>
@@ -8789,22 +8584,24 @@
           <w:highlight w:val="green"/>
         </w:rPr>
       </w:pPr>
-      <w:bookmarkStart w:id="30" w:name="_Toc32659087"/>
+      <w:bookmarkStart w:id="13" w:name="_Toc32661547"/>
       <w:r>
         <w:rPr>
           <w:highlight w:val="green"/>
         </w:rPr>
         <w:t>Group Reflection</w:t>
       </w:r>
-      <w:bookmarkEnd w:id="30"/>
+      <w:bookmarkEnd w:id="13"/>
     </w:p>
     <w:p>
       <w:pPr>
         <w:pStyle w:val="Heading2"/>
       </w:pPr>
+      <w:bookmarkStart w:id="14" w:name="_Toc32661548"/>
       <w:r>
         <w:t>Tegan</w:t>
       </w:r>
+      <w:bookmarkEnd w:id="14"/>
     </w:p>
     <w:p>
       <w:r>
@@ -8814,12 +8611,7 @@
         <w:t>ssment. We obviously had to work through</w:t>
       </w:r>
       <w:r>
-        <w:t xml:space="preserve"> losing one of our team members w</w:t>
-      </w:r>
-      <w:bookmarkStart w:id="31" w:name="_GoBack"/>
-      <w:bookmarkEnd w:id="31"/>
-      <w:r>
-        <w:t>ithout  any notice</w:t>
+        <w:t xml:space="preserve"> losing one of our team members without  any notice</w:t>
       </w:r>
       <w:r>
         <w:t>, but most if not all of the g</w:t>
@@ -8920,14 +8712,14 @@
           <w:highlight w:val="green"/>
         </w:rPr>
       </w:pPr>
-      <w:bookmarkStart w:id="32" w:name="_Toc32659088"/>
+      <w:bookmarkStart w:id="15" w:name="_Toc32661549"/>
       <w:r>
         <w:rPr>
           <w:highlight w:val="green"/>
         </w:rPr>
         <w:t>References</w:t>
       </w:r>
-      <w:bookmarkEnd w:id="32"/>
+      <w:bookmarkEnd w:id="15"/>
     </w:p>
     <w:p>
       <w:pPr>
@@ -8985,21 +8777,7 @@
         <w:rPr>
           <w:highlight w:val="green"/>
         </w:rPr>
-        <w:t xml:space="preserve">The Engineers Post. (2020). What </w:t>
-      </w:r>
-      <w:proofErr w:type="gramStart"/>
-      <w:r>
-        <w:rPr>
-          <w:highlight w:val="green"/>
-        </w:rPr>
-        <w:t>is</w:t>
-      </w:r>
-      <w:proofErr w:type="gramEnd"/>
-      <w:r>
-        <w:rPr>
-          <w:highlight w:val="green"/>
-        </w:rPr>
-        <w:t xml:space="preserve"> Governors? 3 Types of Governors Used in Engine. [online] Available at: https://www.theengineerspost.com/types-of-governors/ [Accessed 17 Jan. 2020].</w:t>
+        <w:t>The Engineers Post. (2020). What is Governors? 3 Types of Governors Used in Engine. [online] Available at: https://www.theengineerspost.com/types-of-governors/ [Accessed 17 Jan. 2020].</w:t>
       </w:r>
     </w:p>
     <w:p>
@@ -12021,7 +11799,10 @@
   <w:style w:type="paragraph" w:default="1" w:styleId="Normal">
     <w:name w:val="Normal"/>
     <w:qFormat/>
-    <w:rsid w:val="008A620C"/>
+    <w:rsid w:val="00832E1C"/>
+    <w:pPr>
+      <w:keepLines/>
+    </w:pPr>
   </w:style>
   <w:style w:type="paragraph" w:styleId="Heading1">
     <w:name w:val="heading 1"/>
@@ -12033,7 +11814,6 @@
     <w:rsid w:val="008A620C"/>
     <w:pPr>
       <w:keepNext/>
-      <w:keepLines/>
       <w:spacing w:before="480" w:after="0"/>
       <w:outlineLvl w:val="0"/>
     </w:pPr>
@@ -12057,7 +11837,6 @@
     <w:rsid w:val="008A620C"/>
     <w:pPr>
       <w:keepNext/>
-      <w:keepLines/>
       <w:spacing w:before="200" w:after="0"/>
       <w:outlineLvl w:val="1"/>
     </w:pPr>
@@ -12081,7 +11860,6 @@
     <w:rsid w:val="008A620C"/>
     <w:pPr>
       <w:keepNext/>
-      <w:keepLines/>
       <w:spacing w:before="200" w:after="0"/>
       <w:outlineLvl w:val="2"/>
     </w:pPr>
@@ -12103,7 +11881,6 @@
     <w:rsid w:val="008A620C"/>
     <w:pPr>
       <w:keepNext/>
-      <w:keepLines/>
       <w:spacing w:before="200" w:after="0"/>
       <w:outlineLvl w:val="3"/>
     </w:pPr>
@@ -12127,7 +11904,6 @@
     <w:rsid w:val="008A620C"/>
     <w:pPr>
       <w:keepNext/>
-      <w:keepLines/>
       <w:spacing w:before="200" w:after="0"/>
       <w:outlineLvl w:val="4"/>
     </w:pPr>
@@ -12147,7 +11923,6 @@
     <w:rsid w:val="008A620C"/>
     <w:pPr>
       <w:keepNext/>
-      <w:keepLines/>
       <w:spacing w:before="200" w:after="0"/>
       <w:outlineLvl w:val="5"/>
     </w:pPr>
@@ -12170,7 +11945,6 @@
     <w:rsid w:val="008A620C"/>
     <w:pPr>
       <w:keepNext/>
-      <w:keepLines/>
       <w:spacing w:before="200" w:after="0"/>
       <w:outlineLvl w:val="6"/>
     </w:pPr>
@@ -12193,7 +11967,6 @@
     <w:rsid w:val="008A620C"/>
     <w:pPr>
       <w:keepNext/>
-      <w:keepLines/>
       <w:spacing w:before="200" w:after="0"/>
       <w:outlineLvl w:val="7"/>
     </w:pPr>
@@ -12216,7 +11989,6 @@
     <w:rsid w:val="008A620C"/>
     <w:pPr>
       <w:keepNext/>
-      <w:keepLines/>
       <w:spacing w:before="200" w:after="0"/>
       <w:outlineLvl w:val="8"/>
     </w:pPr>
@@ -12232,7 +12004,6 @@
   <w:style w:type="character" w:default="1" w:styleId="DefaultParagraphFont">
     <w:name w:val="Default Paragraph Font"/>
     <w:uiPriority w:val="1"/>
-    <w:semiHidden/>
     <w:unhideWhenUsed/>
   </w:style>
   <w:style w:type="table" w:default="1" w:styleId="TableNormal">
@@ -13293,15 +13064,6 @@
 </file>
 
 <file path=customXml/item2.xml><?xml version="1.0" encoding="utf-8"?>
-<?mso-contentType ?>
-<FormTemplates xmlns="http://schemas.microsoft.com/sharepoint/v3/contenttype/forms">
-  <Display>DocumentLibraryForm</Display>
-  <Edit>DocumentLibraryForm</Edit>
-  <New>DocumentLibraryForm</New>
-</FormTemplates>
-</file>
-
-<file path=customXml/item3.xml><?xml version="1.0" encoding="utf-8"?>
 <p:properties xmlns:p="http://schemas.microsoft.com/office/2006/metadata/properties" xmlns:xsi="http://www.w3.org/2001/XMLSchema-instance" xmlns:pc="http://schemas.microsoft.com/office/infopath/2007/PartnerControls">
   <documentManagement>
     <SharedWithUsers xmlns="b0b7fb72-bea6-4783-9ab2-017d0a02a30b">
@@ -13313,6 +13075,15 @@
     </SharedWithUsers>
   </documentManagement>
 </p:properties>
+</file>
+
+<file path=customXml/item3.xml><?xml version="1.0" encoding="utf-8"?>
+<?mso-contentType ?>
+<FormTemplates xmlns="http://schemas.microsoft.com/sharepoint/v3/contenttype/forms">
+  <Display>DocumentLibraryForm</Display>
+  <Edit>DocumentLibraryForm</Edit>
+  <New>DocumentLibraryForm</New>
+</FormTemplates>
 </file>
 
 <file path=customXml/item4.xml><?xml version="1.0" encoding="utf-8"?>
@@ -13545,19 +13316,19 @@
 </file>
 
 <file path=customXml/itemProps2.xml><?xml version="1.0" encoding="utf-8"?>
-<ds:datastoreItem xmlns:ds="http://schemas.openxmlformats.org/officeDocument/2006/customXml" ds:itemID="{5BD1A10D-74EE-402F-BAB7-8F8FED9CEA93}">
+<ds:datastoreItem xmlns:ds="http://schemas.openxmlformats.org/officeDocument/2006/customXml" ds:itemID="{47D7E340-F6A4-435D-9BD7-12112316AFFE}">
   <ds:schemaRefs>
-    <ds:schemaRef ds:uri="http://schemas.microsoft.com/sharepoint/v3/contenttype/forms"/>
+    <ds:schemaRef ds:uri="http://schemas.microsoft.com/office/2006/metadata/properties"/>
+    <ds:schemaRef ds:uri="http://schemas.microsoft.com/office/infopath/2007/PartnerControls"/>
+    <ds:schemaRef ds:uri="b0b7fb72-bea6-4783-9ab2-017d0a02a30b"/>
   </ds:schemaRefs>
 </ds:datastoreItem>
 </file>
 
 <file path=customXml/itemProps3.xml><?xml version="1.0" encoding="utf-8"?>
-<ds:datastoreItem xmlns:ds="http://schemas.openxmlformats.org/officeDocument/2006/customXml" ds:itemID="{47D7E340-F6A4-435D-9BD7-12112316AFFE}">
+<ds:datastoreItem xmlns:ds="http://schemas.openxmlformats.org/officeDocument/2006/customXml" ds:itemID="{5BD1A10D-74EE-402F-BAB7-8F8FED9CEA93}">
   <ds:schemaRefs>
-    <ds:schemaRef ds:uri="http://schemas.microsoft.com/office/2006/metadata/properties"/>
-    <ds:schemaRef ds:uri="http://schemas.microsoft.com/office/infopath/2007/PartnerControls"/>
-    <ds:schemaRef ds:uri="b0b7fb72-bea6-4783-9ab2-017d0a02a30b"/>
+    <ds:schemaRef ds:uri="http://schemas.microsoft.com/sharepoint/v3/contenttype/forms"/>
   </ds:schemaRefs>
 </ds:datastoreItem>
 </file>
@@ -13582,7 +13353,7 @@
 </file>
 
 <file path=customXml/itemProps5.xml><?xml version="1.0" encoding="utf-8"?>
-<ds:datastoreItem xmlns:ds="http://schemas.openxmlformats.org/officeDocument/2006/customXml" ds:itemID="{2B1297B4-31DE-443F-98D3-1304F0F93B61}">
+<ds:datastoreItem xmlns:ds="http://schemas.openxmlformats.org/officeDocument/2006/customXml" ds:itemID="{6CEE863D-CEB4-4FD5-AF7F-A2DCBB87A7FE}">
   <ds:schemaRefs>
     <ds:schemaRef ds:uri="http://schemas.openxmlformats.org/officeDocument/2006/bibliography"/>
   </ds:schemaRefs>

</xml_diff>

<commit_message>
added links to code from Lori
</commit_message>
<xml_diff>
--- a/FILES and Info/Assessment 3.docx
+++ b/FILES and Info/Assessment 3.docx
@@ -1073,8 +1073,6 @@
           <w:r>
             <w:t>Contents</w:t>
           </w:r>
-          <w:bookmarkStart w:id="0" w:name="_GoBack"/>
-          <w:bookmarkEnd w:id="0"/>
         </w:p>
         <w:p>
           <w:pPr>
@@ -2233,21 +2231,21 @@
       <w:pPr>
         <w:pStyle w:val="Heading1"/>
       </w:pPr>
-      <w:bookmarkStart w:id="1" w:name="_Toc32694175"/>
+      <w:bookmarkStart w:id="0" w:name="_Toc32694175"/>
       <w:r>
         <w:t>Team Profile</w:t>
       </w:r>
+      <w:bookmarkEnd w:id="0"/>
+    </w:p>
+    <w:p>
+      <w:pPr>
+        <w:pStyle w:val="Heading2"/>
+      </w:pPr>
+      <w:bookmarkStart w:id="1" w:name="_Toc32694176"/>
+      <w:r>
+        <w:t>Team Name</w:t>
+      </w:r>
       <w:bookmarkEnd w:id="1"/>
-    </w:p>
-    <w:p>
-      <w:pPr>
-        <w:pStyle w:val="Heading2"/>
-      </w:pPr>
-      <w:bookmarkStart w:id="2" w:name="_Toc32694176"/>
-      <w:r>
-        <w:t>Team Name</w:t>
-      </w:r>
-      <w:bookmarkEnd w:id="2"/>
     </w:p>
     <w:p>
       <w:pPr>
@@ -2266,11 +2264,11 @@
       <w:pPr>
         <w:pStyle w:val="Heading2"/>
       </w:pPr>
-      <w:bookmarkStart w:id="3" w:name="_Toc32694177"/>
+      <w:bookmarkStart w:id="2" w:name="_Toc32694177"/>
       <w:r>
         <w:t>Personal Information</w:t>
       </w:r>
-      <w:bookmarkEnd w:id="3"/>
+      <w:bookmarkEnd w:id="2"/>
     </w:p>
     <w:p>
       <w:pPr>
@@ -2518,55 +2516,55 @@
       <w:pPr>
         <w:pStyle w:val="Heading2"/>
       </w:pPr>
-      <w:bookmarkStart w:id="4" w:name="_Toc32694178"/>
+      <w:bookmarkStart w:id="3" w:name="_Toc32694178"/>
       <w:r>
         <w:t>Group Processes</w:t>
       </w:r>
+      <w:bookmarkEnd w:id="3"/>
+    </w:p>
+    <w:p>
+      <w:r>
+        <w:t>While our group is largely introverted with vastly different personalities, the team worked very well together. We separated the assignment into individual tasks as equally as possible. While each of the task</w:t>
+      </w:r>
+      <w:r>
+        <w:t>s</w:t>
+      </w:r>
+      <w:r>
+        <w:t xml:space="preserve"> were done excellently and on time, there was an issue with the natural disaster occurring during the assignment which caused a small delay with a task being submitted that ultimately lost marks as we only had time to ask the questions that was in the assignment instead of being able to add our own to the mix. Overall, the team was very happy with the results as we were able to walk away with a High Distinction, even with the issues that occurred partway through. We will take this confidence in stride through to the next assignments to come.</w:t>
+      </w:r>
+    </w:p>
+    <w:p>
+      <w:r>
+        <w:t xml:space="preserve">We also lost contact with William a few weeks into the previous assignment and have not heard from him at </w:t>
+      </w:r>
+      <w:r>
+        <w:t xml:space="preserve">all since. We therefore have </w:t>
+      </w:r>
+      <w:r>
+        <w:t>had to do this assignment without him</w:t>
+      </w:r>
+      <w:r>
+        <w:t xml:space="preserve">. It is disappointing to </w:t>
+      </w:r>
+      <w:r>
+        <w:t xml:space="preserve">be without one of our team, and the rest of the group have banded together to </w:t>
+      </w:r>
+      <w:r>
+        <w:t xml:space="preserve">pick up the tasks that were initially </w:t>
+      </w:r>
+      <w:r>
+        <w:t>selected for William to complete.</w:t>
+      </w:r>
+    </w:p>
+    <w:p>
+      <w:pPr>
+        <w:pStyle w:val="Heading2"/>
+      </w:pPr>
+      <w:bookmarkStart w:id="4" w:name="_Toc32694179"/>
+      <w:r>
+        <w:t>Career Plans</w:t>
+      </w:r>
       <w:bookmarkEnd w:id="4"/>
-    </w:p>
-    <w:p>
-      <w:r>
-        <w:t>While our group is largely introverted with vastly different personalities, the team worked very well together. We separated the assignment into individual tasks as equally as possible. While each of the task</w:t>
-      </w:r>
-      <w:r>
-        <w:t>s</w:t>
-      </w:r>
-      <w:r>
-        <w:t xml:space="preserve"> were done excellently and on time, there was an issue with the natural disaster occurring during the assignment which caused a small delay with a task being submitted that ultimately lost marks as we only had time to ask the questions that was in the assignment instead of being able to add our own to the mix. Overall, the team was very happy with the results as we were able to walk away with a High Distinction, even with the issues that occurred partway through. We will take this confidence in stride through to the next assignments to come.</w:t>
-      </w:r>
-    </w:p>
-    <w:p>
-      <w:r>
-        <w:t xml:space="preserve">We also lost contact with William a few weeks into the previous assignment and have not heard from him at </w:t>
-      </w:r>
-      <w:r>
-        <w:t xml:space="preserve">all since. We therefore have </w:t>
-      </w:r>
-      <w:r>
-        <w:t>had to do this assignment without him</w:t>
-      </w:r>
-      <w:r>
-        <w:t xml:space="preserve">. It is disappointing to </w:t>
-      </w:r>
-      <w:r>
-        <w:t xml:space="preserve">be without one of our team, and the rest of the group have banded together to </w:t>
-      </w:r>
-      <w:r>
-        <w:t xml:space="preserve">pick up the tasks that were initially </w:t>
-      </w:r>
-      <w:r>
-        <w:t>selected for William to complete.</w:t>
-      </w:r>
-    </w:p>
-    <w:p>
-      <w:pPr>
-        <w:pStyle w:val="Heading2"/>
-      </w:pPr>
-      <w:bookmarkStart w:id="5" w:name="_Toc32694179"/>
-      <w:r>
-        <w:t>Career Plans</w:t>
-      </w:r>
-      <w:bookmarkEnd w:id="5"/>
     </w:p>
     <w:p>
       <w:r>
@@ -2606,21 +2604,21 @@
       <w:pPr>
         <w:pStyle w:val="Heading1"/>
       </w:pPr>
-      <w:bookmarkStart w:id="6" w:name="_Toc32694180"/>
+      <w:bookmarkStart w:id="5" w:name="_Toc32694180"/>
       <w:r>
         <w:t>Tools</w:t>
       </w:r>
+      <w:bookmarkEnd w:id="5"/>
+    </w:p>
+    <w:p>
+      <w:pPr>
+        <w:pStyle w:val="Heading2"/>
+      </w:pPr>
+      <w:bookmarkStart w:id="6" w:name="_Toc32694181"/>
+      <w:r>
+        <w:t>Group Website</w:t>
+      </w:r>
       <w:bookmarkEnd w:id="6"/>
-    </w:p>
-    <w:p>
-      <w:pPr>
-        <w:pStyle w:val="Heading2"/>
-      </w:pPr>
-      <w:bookmarkStart w:id="7" w:name="_Toc32694181"/>
-      <w:r>
-        <w:t>Group Website</w:t>
-      </w:r>
-      <w:bookmarkEnd w:id="7"/>
     </w:p>
     <w:p>
       <w:hyperlink r:id="rId19" w:history="1">
@@ -2636,11 +2634,11 @@
       <w:pPr>
         <w:pStyle w:val="Heading2"/>
       </w:pPr>
-      <w:bookmarkStart w:id="8" w:name="_Toc32694182"/>
+      <w:bookmarkStart w:id="7" w:name="_Toc32694182"/>
       <w:r>
         <w:t>Group Git Repository</w:t>
       </w:r>
-      <w:bookmarkEnd w:id="8"/>
+      <w:bookmarkEnd w:id="7"/>
     </w:p>
     <w:p>
       <w:hyperlink r:id="rId20" w:history="1">
@@ -2760,21 +2758,21 @@
       <w:pPr>
         <w:pStyle w:val="Heading1"/>
       </w:pPr>
-      <w:bookmarkStart w:id="9" w:name="_Toc32694183"/>
+      <w:bookmarkStart w:id="8" w:name="_Toc32694183"/>
       <w:r>
         <w:t>Project Plan</w:t>
       </w:r>
+      <w:bookmarkEnd w:id="8"/>
+    </w:p>
+    <w:p>
+      <w:pPr>
+        <w:pStyle w:val="Heading2"/>
+      </w:pPr>
+      <w:bookmarkStart w:id="9" w:name="_Toc32694184"/>
+      <w:r>
+        <w:t>Overview</w:t>
+      </w:r>
       <w:bookmarkEnd w:id="9"/>
-    </w:p>
-    <w:p>
-      <w:pPr>
-        <w:pStyle w:val="Heading2"/>
-      </w:pPr>
-      <w:bookmarkStart w:id="10" w:name="_Toc32694184"/>
-      <w:r>
-        <w:t>Overview</w:t>
-      </w:r>
-      <w:bookmarkEnd w:id="10"/>
     </w:p>
     <w:p>
       <w:pPr>
@@ -2883,6 +2881,7 @@
           <w:id w:val="-1094856761"/>
           <w:citation/>
         </w:sdtPr>
+        <w:sdtEndPr/>
         <w:sdtContent>
           <w:r>
             <w:fldChar w:fldCharType="begin"/>
@@ -2924,6 +2923,7 @@
           <w:id w:val="-137728554"/>
           <w:citation/>
         </w:sdtPr>
+        <w:sdtEndPr/>
         <w:sdtContent>
           <w:r>
             <w:fldChar w:fldCharType="begin"/>
@@ -3205,6 +3205,7 @@
           <w:id w:val="1861165423"/>
           <w:citation/>
         </w:sdtPr>
+        <w:sdtEndPr/>
         <w:sdtContent>
           <w:r>
             <w:fldChar w:fldCharType="begin"/>
@@ -3310,6 +3311,7 @@
           <w:id w:val="-928035045"/>
           <w:citation/>
         </w:sdtPr>
+        <w:sdtEndPr/>
         <w:sdtContent>
           <w:r>
             <w:fldChar w:fldCharType="begin"/>
@@ -3351,6 +3353,7 @@
           <w:id w:val="1156572526"/>
           <w:citation/>
         </w:sdtPr>
+        <w:sdtEndPr/>
         <w:sdtContent>
           <w:r>
             <w:fldChar w:fldCharType="begin"/>
@@ -3530,6 +3533,7 @@
           <w:id w:val="-1498883407"/>
           <w:citation/>
         </w:sdtPr>
+        <w:sdtEndPr/>
         <w:sdtContent>
           <w:r>
             <w:fldChar w:fldCharType="begin"/>
@@ -3562,6 +3566,7 @@
           <w:id w:val="-2114810864"/>
           <w:citation/>
         </w:sdtPr>
+        <w:sdtEndPr/>
         <w:sdtContent>
           <w:r>
             <w:fldChar w:fldCharType="begin"/>
@@ -3603,6 +3608,7 @@
           <w:id w:val="-781874457"/>
           <w:citation/>
         </w:sdtPr>
+        <w:sdtEndPr/>
         <w:sdtContent>
           <w:r>
             <w:fldChar w:fldCharType="begin"/>
@@ -3700,11 +3706,11 @@
       <w:pPr>
         <w:pStyle w:val="Heading2"/>
       </w:pPr>
-      <w:bookmarkStart w:id="11" w:name="_Toc32694185"/>
+      <w:bookmarkStart w:id="10" w:name="_Toc32694185"/>
       <w:r>
         <w:t>Detailed Description</w:t>
       </w:r>
-      <w:bookmarkEnd w:id="11"/>
+      <w:bookmarkEnd w:id="10"/>
     </w:p>
     <w:p>
       <w:pPr>
@@ -4093,6 +4099,8 @@
       <w:r>
         <w:t>laws and regulations</w:t>
       </w:r>
+      <w:bookmarkStart w:id="11" w:name="_GoBack"/>
+      <w:bookmarkEnd w:id="11"/>
     </w:p>
     <w:p>
       <w:pPr>
@@ -4304,6 +4312,32 @@
       <w:r>
         <w:t>.</w:t>
       </w:r>
+    </w:p>
+    <w:p>
+      <w:pPr>
+        <w:suppressAutoHyphens/>
+      </w:pPr>
+      <w:hyperlink r:id="rId21" w:history="1">
+        <w:r>
+          <w:rPr>
+            <w:rStyle w:val="Hyperlink"/>
+          </w:rPr>
+          <w:t>https://github.com/TeganO-au/IIT-A3/blob/master/FILES%20and%20Info/ArtifactMVP.java</w:t>
+        </w:r>
+      </w:hyperlink>
+    </w:p>
+    <w:p>
+      <w:pPr>
+        <w:suppressAutoHyphens/>
+      </w:pPr>
+      <w:hyperlink r:id="rId22" w:history="1">
+        <w:r>
+          <w:rPr>
+            <w:rStyle w:val="Hyperlink"/>
+          </w:rPr>
+          <w:t>https://github.com/TeganO-au/IIT-A3/blob/master/FILES%20and%20Info/Constructor.java</w:t>
+        </w:r>
+      </w:hyperlink>
     </w:p>
     <w:p>
       <w:pPr>
@@ -5294,6 +5328,7 @@
           <w:id w:val="798338210"/>
           <w:citation/>
         </w:sdtPr>
+        <w:sdtEndPr/>
         <w:sdtContent>
           <w:r>
             <w:fldChar w:fldCharType="begin"/>
@@ -5331,6 +5366,7 @@
           <w:id w:val="1796634674"/>
           <w:citation/>
         </w:sdtPr>
+        <w:sdtEndPr/>
         <w:sdtContent>
           <w:r>
             <w:fldChar w:fldCharType="begin"/>
@@ -5366,6 +5402,7 @@
           <w:id w:val="1651795607"/>
           <w:citation/>
         </w:sdtPr>
+        <w:sdtEndPr/>
         <w:sdtContent>
           <w:r>
             <w:fldChar w:fldCharType="begin"/>
@@ -5424,6 +5461,7 @@
           <w:id w:val="1406342662"/>
           <w:citation/>
         </w:sdtPr>
+        <w:sdtEndPr/>
         <w:sdtContent>
           <w:r>
             <w:fldChar w:fldCharType="begin"/>
@@ -5479,6 +5517,7 @@
           <w:id w:val="-398439715"/>
           <w:citation/>
         </w:sdtPr>
+        <w:sdtEndPr/>
         <w:sdtContent>
           <w:r>
             <w:fldChar w:fldCharType="begin"/>
@@ -5514,6 +5553,7 @@
           <w:id w:val="2015411458"/>
           <w:citation/>
         </w:sdtPr>
+        <w:sdtEndPr/>
         <w:sdtContent>
           <w:r>
             <w:fldChar w:fldCharType="begin"/>
@@ -5577,6 +5617,7 @@
           <w:id w:val="1088803787"/>
           <w:citation/>
         </w:sdtPr>
+        <w:sdtEndPr/>
         <w:sdtContent>
           <w:r>
             <w:fldChar w:fldCharType="begin"/>
@@ -9122,13 +9163,6 @@
     <w:bookmarkStart w:id="16" w:name="_Toc32694190" w:displacedByCustomXml="next"/>
     <w:sdt>
       <w:sdtPr>
-        <w:id w:val="-1187600849"/>
-        <w:docPartObj>
-          <w:docPartGallery w:val="Bibliographies"/>
-          <w:docPartUnique/>
-        </w:docPartObj>
-      </w:sdtPr>
-      <w:sdtEndPr>
         <w:rPr>
           <w:rFonts w:asciiTheme="minorHAnsi" w:eastAsiaTheme="minorHAnsi" w:hAnsiTheme="minorHAnsi" w:cstheme="minorBidi"/>
           <w:b w:val="0"/>
@@ -9137,7 +9171,13 @@
           <w:sz w:val="22"/>
           <w:szCs w:val="22"/>
         </w:rPr>
-      </w:sdtEndPr>
+        <w:id w:val="-1187600849"/>
+        <w:docPartObj>
+          <w:docPartGallery w:val="Bibliographies"/>
+          <w:docPartUnique/>
+        </w:docPartObj>
+      </w:sdtPr>
+      <w:sdtEndPr/>
       <w:sdtContent>
         <w:p>
           <w:pPr>
@@ -9153,6 +9193,7 @@
             <w:id w:val="-573587230"/>
             <w:bibliography/>
           </w:sdtPr>
+          <w:sdtEndPr/>
           <w:sdtContent>
             <w:p>
               <w:pPr>
@@ -10112,7 +10153,7 @@
     </w:sdt>
     <w:p/>
     <w:sectPr>
-      <w:footerReference w:type="default" r:id="rId21"/>
+      <w:footerReference w:type="default" r:id="rId23"/>
       <w:pgSz w:w="11906" w:h="16838"/>
       <w:pgMar w:top="1440" w:right="1440" w:bottom="1440" w:left="1440" w:header="708" w:footer="708" w:gutter="0"/>
       <w:pgNumType w:start="0"/>
@@ -14395,6 +14436,15 @@
 </file>
 
 <file path=customXml/item2.xml><?xml version="1.0" encoding="utf-8"?>
+<?mso-contentType ?>
+<FormTemplates xmlns="http://schemas.microsoft.com/sharepoint/v3/contenttype/forms">
+  <Display>DocumentLibraryForm</Display>
+  <Edit>DocumentLibraryForm</Edit>
+  <New>DocumentLibraryForm</New>
+</FormTemplates>
+</file>
+
+<file path=customXml/item3.xml><?xml version="1.0" encoding="utf-8"?>
 <p:properties xmlns:p="http://schemas.microsoft.com/office/2006/metadata/properties" xmlns:xsi="http://www.w3.org/2001/XMLSchema-instance" xmlns:pc="http://schemas.microsoft.com/office/infopath/2007/PartnerControls">
   <documentManagement>
     <SharedWithUsers xmlns="b0b7fb72-bea6-4783-9ab2-017d0a02a30b">
@@ -14406,15 +14456,6 @@
     </SharedWithUsers>
   </documentManagement>
 </p:properties>
-</file>
-
-<file path=customXml/item3.xml><?xml version="1.0" encoding="utf-8"?>
-<?mso-contentType ?>
-<FormTemplates xmlns="http://schemas.microsoft.com/sharepoint/v3/contenttype/forms">
-  <Display>DocumentLibraryForm</Display>
-  <Edit>DocumentLibraryForm</Edit>
-  <New>DocumentLibraryForm</New>
-</FormTemplates>
 </file>
 
 <file path=customXml/item4.xml><?xml version="1.0" encoding="utf-8"?>
@@ -15031,19 +15072,19 @@
 </file>
 
 <file path=customXml/itemProps2.xml><?xml version="1.0" encoding="utf-8"?>
+<ds:datastoreItem xmlns:ds="http://schemas.openxmlformats.org/officeDocument/2006/customXml" ds:itemID="{5BD1A10D-74EE-402F-BAB7-8F8FED9CEA93}">
+  <ds:schemaRefs>
+    <ds:schemaRef ds:uri="http://schemas.microsoft.com/sharepoint/v3/contenttype/forms"/>
+  </ds:schemaRefs>
+</ds:datastoreItem>
+</file>
+
+<file path=customXml/itemProps3.xml><?xml version="1.0" encoding="utf-8"?>
 <ds:datastoreItem xmlns:ds="http://schemas.openxmlformats.org/officeDocument/2006/customXml" ds:itemID="{47D7E340-F6A4-435D-9BD7-12112316AFFE}">
   <ds:schemaRefs>
     <ds:schemaRef ds:uri="http://schemas.microsoft.com/office/2006/metadata/properties"/>
     <ds:schemaRef ds:uri="http://schemas.microsoft.com/office/infopath/2007/PartnerControls"/>
     <ds:schemaRef ds:uri="b0b7fb72-bea6-4783-9ab2-017d0a02a30b"/>
-  </ds:schemaRefs>
-</ds:datastoreItem>
-</file>
-
-<file path=customXml/itemProps3.xml><?xml version="1.0" encoding="utf-8"?>
-<ds:datastoreItem xmlns:ds="http://schemas.openxmlformats.org/officeDocument/2006/customXml" ds:itemID="{5BD1A10D-74EE-402F-BAB7-8F8FED9CEA93}">
-  <ds:schemaRefs>
-    <ds:schemaRef ds:uri="http://schemas.microsoft.com/sharepoint/v3/contenttype/forms"/>
   </ds:schemaRefs>
 </ds:datastoreItem>
 </file>
@@ -15068,7 +15109,7 @@
 </file>
 
 <file path=customXml/itemProps5.xml><?xml version="1.0" encoding="utf-8"?>
-<ds:datastoreItem xmlns:ds="http://schemas.openxmlformats.org/officeDocument/2006/customXml" ds:itemID="{3367D3E8-FF9A-4ECD-BE94-C25193BD373D}">
+<ds:datastoreItem xmlns:ds="http://schemas.openxmlformats.org/officeDocument/2006/customXml" ds:itemID="{CBFFEA38-8F29-43FD-8091-D9C1E4F06AB6}">
   <ds:schemaRefs>
     <ds:schemaRef ds:uri="http://schemas.openxmlformats.org/officeDocument/2006/bibliography"/>
   </ds:schemaRefs>

</xml_diff>